<commit_message>
added notes and updated worksheet
</commit_message>
<xml_diff>
--- a/GMAP Notes/Matrix (week 3-4) learning material/GMAPS_Matrices_Worksheet.docx
+++ b/GMAP Notes/Matrix (week 3-4) learning material/GMAPS_Matrices_Worksheet.docx
@@ -8546,14 +8546,12 @@
                     </w:rPr>
                     <w:t xml:space="preserve">mesh. Once changes </w:t>
                   </w:r>
-                  <w:proofErr w:type="gramStart"/>
                   <w:r>
                     <w:rPr>
                       <w:color w:val="000000" w:themeColor="text1"/>
                     </w:rPr>
-                    <w:t>has</w:t>
+                    <w:t>have</w:t>
                   </w:r>
-                  <w:proofErr w:type="gramEnd"/>
                   <w:r>
                     <w:rPr>
                       <w:color w:val="000000" w:themeColor="text1"/>
@@ -12411,16 +12409,14 @@
         </w:rPr>
         <w:t xml:space="preserve">of the </w:t>
       </w:r>
-      <w:proofErr w:type="gramStart"/>
       <w:r>
         <w:rPr>
           <w:color w:val="595959" w:themeColor="text1" w:themeTint="A6"/>
           <w:sz w:val="20"/>
           <w:szCs w:val="20"/>
         </w:rPr>
-        <w:t>question</w:t>
-      </w:r>
-      <w:proofErr w:type="gramEnd"/>
+        <w:t>questions</w:t>
+      </w:r>
       <w:r>
         <w:rPr>
           <w:color w:val="595959" w:themeColor="text1" w:themeTint="A6"/>
@@ -12720,20 +12716,16 @@
         <w:ind w:left="644" w:right="237"/>
         <w:jc w:val="both"/>
         <w:rPr>
-          <w:i/>
-          <w:iCs/>
-          <w:sz w:val="24"/>
-          <w:szCs w:val="24"/>
-        </w:rPr>
-      </w:pPr>
-      <w:r>
-        <w:rPr>
-          <w:i/>
-          <w:iCs/>
-          <w:sz w:val="24"/>
-          <w:szCs w:val="24"/>
-        </w:rPr>
-        <w:t>You might like to reference specific lecture slides and lines of code, give some URLs and diagrams as references, etc.</w:t>
+          <w:sz w:val="24"/>
+          <w:szCs w:val="24"/>
+        </w:rPr>
+      </w:pPr>
+      <w:r>
+        <w:rPr>
+          <w:sz w:val="24"/>
+          <w:szCs w:val="24"/>
+        </w:rPr>
+        <w:t>Answer:</w:t>
       </w:r>
     </w:p>
     <w:p>
@@ -12747,52 +12739,1049 @@
           <w:szCs w:val="24"/>
         </w:rPr>
       </w:pPr>
-    </w:p>
-    <w:p>
-      <w:pPr>
-        <w:pStyle w:val="ListParagraph"/>
+      <w:r>
+        <w:rPr>
+          <w:sz w:val="24"/>
+          <w:szCs w:val="24"/>
+        </w:rPr>
+        <w:t xml:space="preserve">One of the topics I find it hard to understand is </w:t>
+      </w:r>
+      <w:r>
+        <w:rPr>
+          <w:b/>
+          <w:bCs/>
+          <w:sz w:val="24"/>
+          <w:szCs w:val="24"/>
+        </w:rPr>
+        <w:t>homogeneous Coordinates</w:t>
+      </w:r>
+      <w:r>
+        <w:rPr>
+          <w:sz w:val="24"/>
+          <w:szCs w:val="24"/>
+        </w:rPr>
+        <w:t xml:space="preserve">. Though it was not </w:t>
+      </w:r>
+      <w:r>
+        <w:rPr>
+          <w:sz w:val="24"/>
+          <w:szCs w:val="24"/>
+        </w:rPr>
+        <w:t>gone</w:t>
+      </w:r>
+      <w:r>
+        <w:rPr>
+          <w:sz w:val="24"/>
+          <w:szCs w:val="24"/>
+        </w:rPr>
+        <w:t xml:space="preserve"> through in depth, I find it interesting to learn more about it. </w:t>
+      </w:r>
+    </w:p>
+    <w:p>
+      <w:pPr>
+        <w:spacing w:after="0" w:line="240" w:lineRule="auto"/>
+        <w:ind w:left="284" w:right="237"/>
+        <w:jc w:val="center"/>
+        <w:rPr>
+          <w:sz w:val="24"/>
+          <w:szCs w:val="24"/>
+        </w:rPr>
+      </w:pPr>
+      <w:r>
+        <w:rPr>
+          <w:noProof/>
+          <w:sz w:val="24"/>
+          <w:szCs w:val="24"/>
+        </w:rPr>
+        <w:lastRenderedPageBreak/>
+        <w:drawing>
+          <wp:inline distT="0" distB="0" distL="0" distR="0" wp14:anchorId="5E4A96A7" wp14:editId="5F5DB30E">
+            <wp:extent cx="4503420" cy="3409247"/>
+            <wp:effectExtent l="0" t="0" r="0" b="0"/>
+            <wp:docPr id="4" name="Picture 4"/>
+            <wp:cNvGraphicFramePr>
+              <a:graphicFrameLocks xmlns:a="http://schemas.openxmlformats.org/drawingml/2006/main" noChangeAspect="1"/>
+            </wp:cNvGraphicFramePr>
+            <a:graphic xmlns:a="http://schemas.openxmlformats.org/drawingml/2006/main">
+              <a:graphicData uri="http://schemas.openxmlformats.org/drawingml/2006/picture">
+                <pic:pic xmlns:pic="http://schemas.openxmlformats.org/drawingml/2006/picture">
+                  <pic:nvPicPr>
+                    <pic:cNvPr id="1" name=""/>
+                    <pic:cNvPicPr/>
+                  </pic:nvPicPr>
+                  <pic:blipFill>
+                    <a:blip r:embed="rId55"/>
+                    <a:stretch>
+                      <a:fillRect/>
+                    </a:stretch>
+                  </pic:blipFill>
+                  <pic:spPr>
+                    <a:xfrm>
+                      <a:off x="0" y="0"/>
+                      <a:ext cx="4515646" cy="3418503"/>
+                    </a:xfrm>
+                    <a:prstGeom prst="rect">
+                      <a:avLst/>
+                    </a:prstGeom>
+                  </pic:spPr>
+                </pic:pic>
+              </a:graphicData>
+            </a:graphic>
+          </wp:inline>
+        </w:drawing>
+      </w:r>
+    </w:p>
+    <w:p>
+      <w:pPr>
+        <w:spacing w:after="0" w:line="240" w:lineRule="auto"/>
+        <w:ind w:left="284" w:right="237"/>
+        <w:jc w:val="center"/>
+        <w:rPr>
+          <w:sz w:val="24"/>
+          <w:szCs w:val="24"/>
+        </w:rPr>
+      </w:pPr>
+      <w:r>
+        <w:rPr>
+          <w:sz w:val="24"/>
+          <w:szCs w:val="24"/>
+        </w:rPr>
+        <w:t xml:space="preserve">Slides from the </w:t>
+      </w:r>
+      <w:r>
+        <w:rPr>
+          <w:sz w:val="24"/>
+          <w:szCs w:val="24"/>
+        </w:rPr>
+        <w:t>worksheet.</w:t>
+      </w:r>
+    </w:p>
+    <w:p>
+      <w:pPr>
+        <w:spacing w:after="0" w:line="240" w:lineRule="auto"/>
+        <w:ind w:left="284" w:right="237"/>
+        <w:rPr>
+          <w:sz w:val="24"/>
+          <w:szCs w:val="24"/>
+        </w:rPr>
+      </w:pPr>
+      <w:r>
+        <w:rPr>
+          <w:sz w:val="24"/>
+          <w:szCs w:val="24"/>
+        </w:rPr>
+        <w:tab/>
+      </w:r>
+    </w:p>
+    <w:p>
+      <w:pPr>
+        <w:spacing w:after="0" w:line="240" w:lineRule="auto"/>
+        <w:ind w:left="720" w:right="237"/>
+        <w:rPr>
+          <w:sz w:val="24"/>
+          <w:szCs w:val="24"/>
+        </w:rPr>
+      </w:pPr>
+      <w:r>
+        <w:rPr>
+          <w:sz w:val="24"/>
+          <w:szCs w:val="24"/>
+        </w:rPr>
+        <w:t xml:space="preserve">I understood the concept of why it is useful for matrix multiplication, but I find that worksheet </w:t>
+      </w:r>
+      <w:r>
+        <w:rPr>
+          <w:sz w:val="24"/>
+          <w:szCs w:val="24"/>
+        </w:rPr>
+        <w:t>abstract</w:t>
+      </w:r>
+      <w:r>
+        <w:rPr>
+          <w:b/>
+          <w:bCs/>
+          <w:sz w:val="24"/>
+          <w:szCs w:val="24"/>
+        </w:rPr>
+        <w:t xml:space="preserve"> </w:t>
+      </w:r>
+      <w:r>
+        <w:rPr>
+          <w:sz w:val="24"/>
+          <w:szCs w:val="24"/>
+        </w:rPr>
+        <w:t xml:space="preserve">explanation of it is still quite confusing. The mathematical terms like Euclidean and projective space are still not familiar concepts in my head. </w:t>
+      </w:r>
+    </w:p>
+    <w:p>
+      <w:pPr>
+        <w:spacing w:after="0" w:line="240" w:lineRule="auto"/>
+        <w:ind w:left="720" w:right="237"/>
+        <w:rPr>
+          <w:sz w:val="24"/>
+          <w:szCs w:val="24"/>
+        </w:rPr>
+      </w:pPr>
+    </w:p>
+    <w:p>
+      <w:pPr>
+        <w:spacing w:after="0" w:line="240" w:lineRule="auto"/>
+        <w:ind w:left="720" w:right="237"/>
+        <w:rPr>
+          <w:sz w:val="24"/>
+          <w:szCs w:val="24"/>
+        </w:rPr>
+      </w:pPr>
+      <w:r>
+        <w:rPr>
+          <w:sz w:val="24"/>
+          <w:szCs w:val="24"/>
+        </w:rPr>
+        <w:t xml:space="preserve">From what I know, Homogeneous coordinate adds another dimension to the matrix. If is a 2x2 matrix, it would be a 3x3 matrix. If it is a 3x3 matrix, it would be a 4x4 </w:t>
+      </w:r>
+      <w:r>
+        <w:rPr>
+          <w:sz w:val="24"/>
+          <w:szCs w:val="24"/>
+        </w:rPr>
+        <w:t>matrix. This is used to represent translation to matrix so that it can be applied to vectors.</w:t>
+      </w:r>
+    </w:p>
+    <w:p>
+      <w:pPr>
+        <w:spacing w:after="0" w:line="240" w:lineRule="auto"/>
+        <w:ind w:left="1004" w:right="237"/>
+        <w:jc w:val="both"/>
+        <w:rPr>
+          <w:sz w:val="24"/>
+          <w:szCs w:val="24"/>
+        </w:rPr>
+      </w:pPr>
+    </w:p>
+    <w:p>
+      <w:pPr>
+        <w:spacing w:after="0" w:line="240" w:lineRule="auto"/>
+        <w:ind w:left="720" w:right="237"/>
+        <w:jc w:val="both"/>
+        <w:rPr>
+          <w:sz w:val="24"/>
+          <w:szCs w:val="24"/>
+        </w:rPr>
+      </w:pPr>
+      <w:r>
+        <w:rPr>
+          <w:sz w:val="24"/>
+          <w:szCs w:val="24"/>
+        </w:rPr>
+        <w:t xml:space="preserve">However, I can’t understand what it means when “homogenous coordinates treat points in </w:t>
+      </w:r>
+      <w:r>
+        <w:rPr>
+          <w:b/>
+          <w:bCs/>
+          <w:sz w:val="24"/>
+          <w:szCs w:val="24"/>
+        </w:rPr>
+        <w:t>Euclidean</w:t>
+      </w:r>
+      <w:r>
+        <w:rPr>
+          <w:sz w:val="24"/>
+          <w:szCs w:val="24"/>
+        </w:rPr>
+        <w:t xml:space="preserve"> and </w:t>
+      </w:r>
+      <w:r>
+        <w:rPr>
+          <w:b/>
+          <w:bCs/>
+          <w:sz w:val="24"/>
+          <w:szCs w:val="24"/>
+        </w:rPr>
+        <w:t>Projective</w:t>
+      </w:r>
+      <w:r>
+        <w:rPr>
+          <w:sz w:val="24"/>
+          <w:szCs w:val="24"/>
+        </w:rPr>
+        <w:t xml:space="preserve"> space the same” and what is the meaning when putting 1 at the last column and row of the matrix. </w:t>
+      </w:r>
+    </w:p>
+    <w:p>
+      <w:pPr>
+        <w:spacing w:after="0" w:line="240" w:lineRule="auto"/>
+        <w:ind w:left="1004" w:right="237"/>
+        <w:jc w:val="both"/>
+        <w:rPr>
+          <w:sz w:val="24"/>
+          <w:szCs w:val="24"/>
+        </w:rPr>
+      </w:pPr>
+    </w:p>
+    <w:p>
+      <w:pPr>
+        <w:spacing w:after="0" w:line="240" w:lineRule="auto"/>
+        <w:ind w:left="720" w:right="237"/>
+        <w:jc w:val="both"/>
+        <w:rPr>
+          <w:sz w:val="24"/>
+          <w:szCs w:val="24"/>
+        </w:rPr>
+      </w:pPr>
+      <w:r>
+        <w:rPr>
+          <w:sz w:val="24"/>
+          <w:szCs w:val="24"/>
+        </w:rPr>
+        <w:t xml:space="preserve">With </w:t>
+      </w:r>
+      <w:r>
+        <w:rPr>
+          <w:sz w:val="24"/>
+          <w:szCs w:val="24"/>
+        </w:rPr>
+        <w:t>these points</w:t>
+      </w:r>
+      <w:r>
+        <w:rPr>
+          <w:sz w:val="24"/>
+          <w:szCs w:val="24"/>
+        </w:rPr>
+        <w:t xml:space="preserve"> in mind, I try to figure out the </w:t>
+      </w:r>
+    </w:p>
+    <w:p>
+      <w:pPr>
+        <w:pStyle w:val="ListParagraph"/>
+        <w:numPr>
+          <w:ilvl w:val="0"/>
+          <w:numId w:val="11"/>
+        </w:numPr>
+        <w:spacing w:after="0" w:line="240" w:lineRule="auto"/>
+        <w:ind w:left="1156" w:right="237"/>
+        <w:jc w:val="both"/>
+        <w:rPr>
+          <w:sz w:val="24"/>
+          <w:szCs w:val="24"/>
+        </w:rPr>
+      </w:pPr>
+      <w:r>
+        <w:rPr>
+          <w:sz w:val="24"/>
+          <w:szCs w:val="24"/>
+        </w:rPr>
+        <w:t>What are Euclidean and projective space?</w:t>
+      </w:r>
+    </w:p>
+    <w:p>
+      <w:pPr>
+        <w:pStyle w:val="ListParagraph"/>
+        <w:numPr>
+          <w:ilvl w:val="0"/>
+          <w:numId w:val="11"/>
+        </w:numPr>
+        <w:spacing w:after="0" w:line="240" w:lineRule="auto"/>
+        <w:ind w:left="1156" w:right="237"/>
+        <w:jc w:val="both"/>
+        <w:rPr>
+          <w:sz w:val="24"/>
+          <w:szCs w:val="24"/>
+        </w:rPr>
+      </w:pPr>
+      <w:r>
+        <w:rPr>
+          <w:sz w:val="24"/>
+          <w:szCs w:val="24"/>
+        </w:rPr>
+        <w:t xml:space="preserve">What does homogenous coordinate translate </w:t>
+      </w:r>
+      <w:proofErr w:type="gramStart"/>
+      <w:r>
+        <w:rPr>
+          <w:sz w:val="24"/>
+          <w:szCs w:val="24"/>
+        </w:rPr>
+        <w:t>objects</w:t>
+      </w:r>
+      <w:proofErr w:type="gramEnd"/>
+    </w:p>
+    <w:p>
+      <w:pPr>
+        <w:spacing w:after="0" w:line="240" w:lineRule="auto"/>
+        <w:ind w:left="796" w:right="237"/>
+        <w:jc w:val="both"/>
+        <w:rPr>
+          <w:sz w:val="24"/>
+          <w:szCs w:val="24"/>
+        </w:rPr>
+      </w:pPr>
+    </w:p>
+    <w:p>
+      <w:pPr>
         <w:spacing w:after="0" w:line="240" w:lineRule="auto"/>
         <w:ind w:left="644" w:right="237"/>
         <w:jc w:val="both"/>
         <w:rPr>
-          <w:sz w:val="24"/>
-          <w:szCs w:val="24"/>
-        </w:rPr>
-      </w:pPr>
-      <w:r>
-        <w:rPr>
-          <w:sz w:val="24"/>
-          <w:szCs w:val="24"/>
-        </w:rPr>
-        <w:t xml:space="preserve">I find </w:t>
-      </w:r>
-      <w:r>
-        <w:rPr>
-          <w:sz w:val="24"/>
-          <w:szCs w:val="24"/>
-        </w:rPr>
-        <w:t xml:space="preserve">it hard to understand the concept behind inverse </w:t>
-      </w:r>
-      <w:r>
-        <w:rPr>
-          <w:sz w:val="24"/>
-          <w:szCs w:val="24"/>
-        </w:rPr>
-        <w:t xml:space="preserve">matrix. Inverse matrix is a matrix where when multiplied by the matrix </w:t>
-      </w:r>
-      <w:r>
-        <w:rPr>
-          <w:sz w:val="24"/>
-          <w:szCs w:val="24"/>
-        </w:rPr>
-        <w:t>derived</w:t>
-      </w:r>
-      <w:r>
-        <w:rPr>
-          <w:sz w:val="24"/>
-          <w:szCs w:val="24"/>
-        </w:rPr>
-        <w:t>, would get an identity matrix.</w:t>
+          <w:b/>
+          <w:bCs/>
+          <w:sz w:val="24"/>
+          <w:szCs w:val="24"/>
+        </w:rPr>
+      </w:pPr>
+      <w:r>
+        <w:rPr>
+          <w:b/>
+          <w:bCs/>
+          <w:sz w:val="24"/>
+          <w:szCs w:val="24"/>
+        </w:rPr>
+        <w:t>After research</w:t>
+      </w:r>
+    </w:p>
+    <w:p>
+      <w:pPr>
+        <w:spacing w:after="0" w:line="240" w:lineRule="auto"/>
+        <w:ind w:left="644" w:right="237"/>
+        <w:jc w:val="both"/>
+        <w:rPr>
+          <w:b/>
+          <w:bCs/>
+          <w:sz w:val="24"/>
+          <w:szCs w:val="24"/>
+        </w:rPr>
+      </w:pPr>
+    </w:p>
+    <w:p>
+      <w:pPr>
+        <w:spacing w:after="0" w:line="240" w:lineRule="auto"/>
+        <w:ind w:left="644" w:right="237"/>
+        <w:jc w:val="both"/>
+        <w:rPr>
+          <w:sz w:val="24"/>
+          <w:szCs w:val="24"/>
+        </w:rPr>
+      </w:pPr>
+      <w:r>
+        <w:rPr>
+          <w:sz w:val="24"/>
+          <w:szCs w:val="24"/>
+        </w:rPr>
+        <w:t xml:space="preserve">After a through research, I figure out that Euclidean space is a space used to represent geometry in each space. This is usually represented with coordinates. </w:t>
+      </w:r>
+    </w:p>
+    <w:p>
+      <w:pPr>
+        <w:pStyle w:val="ListParagraph"/>
+        <w:spacing w:after="0" w:line="240" w:lineRule="auto"/>
+        <w:ind w:left="1364" w:right="237"/>
+        <w:jc w:val="center"/>
+        <w:rPr>
+          <w:sz w:val="24"/>
+          <w:szCs w:val="24"/>
+        </w:rPr>
+      </w:pPr>
+      <w:r>
+        <w:rPr>
+          <w:noProof/>
+        </w:rPr>
+        <w:lastRenderedPageBreak/>
+        <w:drawing>
+          <wp:inline distT="0" distB="0" distL="0" distR="0" wp14:anchorId="0E744204" wp14:editId="1D155F22">
+            <wp:extent cx="2674620" cy="2588895"/>
+            <wp:effectExtent l="0" t="0" r="0" b="0"/>
+            <wp:docPr id="10" name="Picture 10"/>
+            <wp:cNvGraphicFramePr>
+              <a:graphicFrameLocks xmlns:a="http://schemas.openxmlformats.org/drawingml/2006/main" noChangeAspect="1"/>
+            </wp:cNvGraphicFramePr>
+            <a:graphic xmlns:a="http://schemas.openxmlformats.org/drawingml/2006/main">
+              <a:graphicData uri="http://schemas.openxmlformats.org/drawingml/2006/picture">
+                <pic:pic xmlns:pic="http://schemas.openxmlformats.org/drawingml/2006/picture">
+                  <pic:nvPicPr>
+                    <pic:cNvPr id="0" name="Picture 4"/>
+                    <pic:cNvPicPr>
+                      <a:picLocks noChangeAspect="1" noChangeArrowheads="1"/>
+                    </pic:cNvPicPr>
+                  </pic:nvPicPr>
+                  <pic:blipFill>
+                    <a:blip r:embed="rId56">
+                      <a:extLst>
+                        <a:ext uri="{28A0092B-C50C-407E-A947-70E740481C1C}">
+                          <a14:useLocalDpi xmlns:a14="http://schemas.microsoft.com/office/drawing/2010/main" val="0"/>
+                        </a:ext>
+                      </a:extLst>
+                    </a:blip>
+                    <a:srcRect/>
+                    <a:stretch>
+                      <a:fillRect/>
+                    </a:stretch>
+                  </pic:blipFill>
+                  <pic:spPr bwMode="auto">
+                    <a:xfrm>
+                      <a:off x="0" y="0"/>
+                      <a:ext cx="2675872" cy="2590107"/>
+                    </a:xfrm>
+                    <a:prstGeom prst="rect">
+                      <a:avLst/>
+                    </a:prstGeom>
+                    <a:noFill/>
+                    <a:ln>
+                      <a:noFill/>
+                    </a:ln>
+                  </pic:spPr>
+                </pic:pic>
+              </a:graphicData>
+            </a:graphic>
+          </wp:inline>
+        </w:drawing>
+      </w:r>
+    </w:p>
+    <w:p>
+      <w:pPr>
+        <w:pStyle w:val="ListParagraph"/>
+        <w:spacing w:after="0" w:line="240" w:lineRule="auto"/>
+        <w:ind w:left="1364" w:right="237"/>
+        <w:jc w:val="center"/>
+        <w:rPr>
+          <w:b/>
+          <w:bCs/>
+          <w:sz w:val="24"/>
+          <w:szCs w:val="24"/>
+        </w:rPr>
+      </w:pPr>
+      <w:r>
+        <w:rPr>
+          <w:b/>
+          <w:bCs/>
+          <w:sz w:val="24"/>
+          <w:szCs w:val="24"/>
+        </w:rPr>
+        <w:t>Euclidean space and using coordinates to represent the space.</w:t>
+      </w:r>
+    </w:p>
+    <w:p>
+      <w:pPr>
+        <w:pStyle w:val="ListParagraph"/>
+        <w:spacing w:after="0" w:line="240" w:lineRule="auto"/>
+        <w:ind w:left="1364" w:right="237"/>
+        <w:jc w:val="center"/>
+        <w:rPr>
+          <w:sz w:val="24"/>
+          <w:szCs w:val="24"/>
+        </w:rPr>
+      </w:pPr>
+    </w:p>
+    <w:p>
+      <w:pPr>
+        <w:spacing w:after="0" w:line="240" w:lineRule="auto"/>
+        <w:ind w:right="237"/>
+        <w:rPr>
+          <w:sz w:val="24"/>
+          <w:szCs w:val="24"/>
+        </w:rPr>
+      </w:pPr>
+      <w:r>
+        <w:rPr>
+          <w:sz w:val="24"/>
+          <w:szCs w:val="24"/>
+        </w:rPr>
+        <w:tab/>
+        <w:t>Projective space is space where a 3D space is represented into a 2D space. This is</w:t>
+      </w:r>
+    </w:p>
+    <w:p>
+      <w:pPr>
+        <w:spacing w:after="0" w:line="240" w:lineRule="auto"/>
+        <w:ind w:right="237"/>
+        <w:rPr>
+          <w:sz w:val="24"/>
+          <w:szCs w:val="24"/>
+        </w:rPr>
+      </w:pPr>
+      <w:r>
+        <w:rPr>
+          <w:sz w:val="24"/>
+          <w:szCs w:val="24"/>
+        </w:rPr>
+        <w:tab/>
+        <w:t xml:space="preserve">similar to how our eyes work when looking at far away object. Where parallel line </w:t>
+      </w:r>
+      <w:r>
+        <w:rPr>
+          <w:sz w:val="24"/>
+          <w:szCs w:val="24"/>
+        </w:rPr>
+        <w:tab/>
+        <w:t xml:space="preserve">converges at infinity. </w:t>
+      </w:r>
+    </w:p>
+    <w:p>
+      <w:pPr>
+        <w:spacing w:after="0" w:line="240" w:lineRule="auto"/>
+        <w:ind w:right="237"/>
+        <w:rPr>
+          <w:sz w:val="24"/>
+          <w:szCs w:val="24"/>
+        </w:rPr>
+      </w:pPr>
+    </w:p>
+    <w:p>
+      <w:pPr>
+        <w:spacing w:after="0" w:line="240" w:lineRule="auto"/>
+        <w:ind w:right="237"/>
+        <w:jc w:val="center"/>
+        <w:rPr>
+          <w:sz w:val="24"/>
+          <w:szCs w:val="24"/>
+        </w:rPr>
+      </w:pPr>
+      <w:r>
+        <w:rPr>
+          <w:noProof/>
+        </w:rPr>
+        <w:drawing>
+          <wp:inline distT="0" distB="0" distL="0" distR="0" wp14:anchorId="22992327" wp14:editId="48CB3D70">
+            <wp:extent cx="2886937" cy="3851275"/>
+            <wp:effectExtent l="0" t="0" r="0" b="0"/>
+            <wp:docPr id="18" name="Picture 18" descr="undefined"/>
+            <wp:cNvGraphicFramePr>
+              <a:graphicFrameLocks xmlns:a="http://schemas.openxmlformats.org/drawingml/2006/main" noChangeAspect="1"/>
+            </wp:cNvGraphicFramePr>
+            <a:graphic xmlns:a="http://schemas.openxmlformats.org/drawingml/2006/main">
+              <a:graphicData uri="http://schemas.openxmlformats.org/drawingml/2006/picture">
+                <pic:pic xmlns:pic="http://schemas.openxmlformats.org/drawingml/2006/picture">
+                  <pic:nvPicPr>
+                    <pic:cNvPr id="0" name="Picture 6" descr="undefined"/>
+                    <pic:cNvPicPr>
+                      <a:picLocks noChangeAspect="1" noChangeArrowheads="1"/>
+                    </pic:cNvPicPr>
+                  </pic:nvPicPr>
+                  <pic:blipFill>
+                    <a:blip r:embed="rId57" cstate="print">
+                      <a:extLst>
+                        <a:ext uri="{28A0092B-C50C-407E-A947-70E740481C1C}">
+                          <a14:useLocalDpi xmlns:a14="http://schemas.microsoft.com/office/drawing/2010/main" val="0"/>
+                        </a:ext>
+                      </a:extLst>
+                    </a:blip>
+                    <a:srcRect/>
+                    <a:stretch>
+                      <a:fillRect/>
+                    </a:stretch>
+                  </pic:blipFill>
+                  <pic:spPr bwMode="auto">
+                    <a:xfrm>
+                      <a:off x="0" y="0"/>
+                      <a:ext cx="2890016" cy="3855383"/>
+                    </a:xfrm>
+                    <a:prstGeom prst="rect">
+                      <a:avLst/>
+                    </a:prstGeom>
+                    <a:noFill/>
+                    <a:ln>
+                      <a:noFill/>
+                    </a:ln>
+                  </pic:spPr>
+                </pic:pic>
+              </a:graphicData>
+            </a:graphic>
+          </wp:inline>
+        </w:drawing>
+      </w:r>
+    </w:p>
+    <w:p>
+      <w:pPr>
+        <w:spacing w:after="0" w:line="240" w:lineRule="auto"/>
+        <w:ind w:right="237"/>
+        <w:jc w:val="center"/>
+        <w:rPr>
+          <w:sz w:val="24"/>
+          <w:szCs w:val="24"/>
+        </w:rPr>
+      </w:pPr>
+    </w:p>
+    <w:p>
+      <w:pPr>
+        <w:spacing w:after="0" w:line="240" w:lineRule="auto"/>
+        <w:ind w:right="237"/>
+        <w:jc w:val="center"/>
+        <w:rPr>
+          <w:b/>
+          <w:bCs/>
+          <w:sz w:val="24"/>
+          <w:szCs w:val="24"/>
+        </w:rPr>
+      </w:pPr>
+      <w:r>
+        <w:rPr>
+          <w:b/>
+          <w:bCs/>
+          <w:sz w:val="24"/>
+          <w:szCs w:val="24"/>
+        </w:rPr>
+        <w:t xml:space="preserve">You can see how the </w:t>
+      </w:r>
+      <w:proofErr w:type="gramStart"/>
+      <w:r>
+        <w:rPr>
+          <w:b/>
+          <w:bCs/>
+          <w:sz w:val="24"/>
+          <w:szCs w:val="24"/>
+        </w:rPr>
+        <w:t>rail way</w:t>
+      </w:r>
+      <w:proofErr w:type="gramEnd"/>
+      <w:r>
+        <w:rPr>
+          <w:b/>
+          <w:bCs/>
+          <w:sz w:val="24"/>
+          <w:szCs w:val="24"/>
+        </w:rPr>
+        <w:t xml:space="preserve"> track seem to converge in this photo because of projection.</w:t>
+      </w:r>
+    </w:p>
+    <w:p>
+      <w:pPr>
+        <w:spacing w:after="0" w:line="240" w:lineRule="auto"/>
+        <w:ind w:right="237"/>
+        <w:rPr>
+          <w:sz w:val="24"/>
+          <w:szCs w:val="24"/>
+        </w:rPr>
+      </w:pPr>
+    </w:p>
+    <w:p>
+      <w:pPr>
+        <w:spacing w:after="0" w:line="240" w:lineRule="auto"/>
+        <w:ind w:right="237"/>
+        <w:rPr>
+          <w:sz w:val="24"/>
+          <w:szCs w:val="24"/>
+        </w:rPr>
+      </w:pPr>
+      <w:r>
+        <w:rPr>
+          <w:sz w:val="24"/>
+          <w:szCs w:val="24"/>
+        </w:rPr>
+        <w:tab/>
+        <w:t xml:space="preserve">Homogenous coordinates are able to represent this two-space based on the </w:t>
+      </w:r>
+      <w:proofErr w:type="gramStart"/>
+      <w:r>
+        <w:rPr>
+          <w:b/>
+          <w:bCs/>
+          <w:sz w:val="24"/>
+          <w:szCs w:val="24"/>
+        </w:rPr>
+        <w:t>H</w:t>
+      </w:r>
+      <w:proofErr w:type="gramEnd"/>
+      <w:r>
+        <w:rPr>
+          <w:b/>
+          <w:bCs/>
+          <w:sz w:val="24"/>
+          <w:szCs w:val="24"/>
+        </w:rPr>
+        <w:t xml:space="preserve"> </w:t>
+      </w:r>
+    </w:p>
+    <w:p>
+      <w:pPr>
+        <w:spacing w:after="0" w:line="240" w:lineRule="auto"/>
+        <w:ind w:right="237"/>
+        <w:rPr>
+          <w:sz w:val="24"/>
+          <w:szCs w:val="24"/>
+        </w:rPr>
+      </w:pPr>
+      <w:r>
+        <w:rPr>
+          <w:sz w:val="24"/>
+          <w:szCs w:val="24"/>
+        </w:rPr>
+        <w:tab/>
+        <w:t xml:space="preserve">value. Take the perspective space for instance, it can show 3D object into </w:t>
+      </w:r>
+    </w:p>
+    <w:p>
+      <w:pPr>
+        <w:spacing w:after="0" w:line="240" w:lineRule="auto"/>
+        <w:ind w:right="237"/>
+        <w:rPr>
+          <w:sz w:val="24"/>
+          <w:szCs w:val="24"/>
+        </w:rPr>
+      </w:pPr>
+      <w:r>
+        <w:rPr>
+          <w:sz w:val="24"/>
+          <w:szCs w:val="24"/>
+        </w:rPr>
+        <w:tab/>
+        <w:t xml:space="preserve">a 2D plane because the H value give the information of the dept. That is </w:t>
+      </w:r>
+      <w:proofErr w:type="gramStart"/>
+      <w:r>
+        <w:rPr>
+          <w:sz w:val="24"/>
+          <w:szCs w:val="24"/>
+        </w:rPr>
+        <w:t>why</w:t>
+      </w:r>
+      <w:proofErr w:type="gramEnd"/>
+      <w:r>
+        <w:rPr>
+          <w:sz w:val="24"/>
+          <w:szCs w:val="24"/>
+        </w:rPr>
+        <w:t xml:space="preserve">  </w:t>
+      </w:r>
+    </w:p>
+    <w:p>
+      <w:pPr>
+        <w:spacing w:after="0" w:line="240" w:lineRule="auto"/>
+        <w:ind w:right="237"/>
+        <w:rPr>
+          <w:sz w:val="24"/>
+          <w:szCs w:val="24"/>
+        </w:rPr>
+      </w:pPr>
+      <w:r>
+        <w:rPr>
+          <w:sz w:val="24"/>
+          <w:szCs w:val="24"/>
+        </w:rPr>
+        <w:tab/>
+        <w:t xml:space="preserve">the X and Y value must be divided by the H value to represent it fully in </w:t>
+      </w:r>
+    </w:p>
+    <w:p>
+      <w:pPr>
+        <w:spacing w:after="0" w:line="240" w:lineRule="auto"/>
+        <w:ind w:right="237"/>
+        <w:rPr>
+          <w:sz w:val="24"/>
+          <w:szCs w:val="24"/>
+        </w:rPr>
+      </w:pPr>
+      <w:r>
+        <w:rPr>
+          <w:sz w:val="24"/>
+          <w:szCs w:val="24"/>
+        </w:rPr>
+        <w:tab/>
+        <w:t>a 2D plane.</w:t>
+      </w:r>
+    </w:p>
+    <w:p>
+      <w:pPr>
+        <w:pStyle w:val="ListParagraph"/>
+        <w:spacing w:after="0" w:line="240" w:lineRule="auto"/>
+        <w:ind w:left="1364" w:right="237"/>
+        <w:rPr>
+          <w:sz w:val="24"/>
+          <w:szCs w:val="24"/>
+        </w:rPr>
+      </w:pPr>
+    </w:p>
+    <w:p>
+      <w:pPr>
+        <w:spacing w:after="0" w:line="240" w:lineRule="auto"/>
+        <w:ind w:left="644" w:right="237"/>
+        <w:jc w:val="center"/>
+        <w:rPr>
+          <w:b/>
+          <w:bCs/>
+          <w:sz w:val="24"/>
+          <w:szCs w:val="24"/>
+        </w:rPr>
+      </w:pPr>
+      <w:r>
+        <w:rPr>
+          <w:b/>
+          <w:bCs/>
+          <w:sz w:val="24"/>
+          <w:szCs w:val="24"/>
+        </w:rPr>
+        <w:drawing>
+          <wp:inline distT="0" distB="0" distL="0" distR="0" wp14:anchorId="75B5839C" wp14:editId="35C79B68">
+            <wp:extent cx="4647522" cy="2800048"/>
+            <wp:effectExtent l="0" t="0" r="0" b="0"/>
+            <wp:docPr id="5" name="Picture 5"/>
+            <wp:cNvGraphicFramePr>
+              <a:graphicFrameLocks xmlns:a="http://schemas.openxmlformats.org/drawingml/2006/main" noChangeAspect="1"/>
+            </wp:cNvGraphicFramePr>
+            <a:graphic xmlns:a="http://schemas.openxmlformats.org/drawingml/2006/main">
+              <a:graphicData uri="http://schemas.openxmlformats.org/drawingml/2006/picture">
+                <pic:pic xmlns:pic="http://schemas.openxmlformats.org/drawingml/2006/picture">
+                  <pic:nvPicPr>
+                    <pic:cNvPr id="1" name=""/>
+                    <pic:cNvPicPr/>
+                  </pic:nvPicPr>
+                  <pic:blipFill>
+                    <a:blip r:embed="rId58"/>
+                    <a:stretch>
+                      <a:fillRect/>
+                    </a:stretch>
+                  </pic:blipFill>
+                  <pic:spPr>
+                    <a:xfrm>
+                      <a:off x="0" y="0"/>
+                      <a:ext cx="4665976" cy="2811166"/>
+                    </a:xfrm>
+                    <a:prstGeom prst="rect">
+                      <a:avLst/>
+                    </a:prstGeom>
+                  </pic:spPr>
+                </pic:pic>
+              </a:graphicData>
+            </a:graphic>
+          </wp:inline>
+        </w:drawing>
+      </w:r>
+    </w:p>
+    <w:p>
+      <w:pPr>
+        <w:spacing w:after="0" w:line="240" w:lineRule="auto"/>
+        <w:ind w:left="644" w:right="237"/>
+        <w:jc w:val="center"/>
+        <w:rPr>
+          <w:b/>
+          <w:bCs/>
+          <w:sz w:val="24"/>
+          <w:szCs w:val="24"/>
+        </w:rPr>
+      </w:pPr>
+    </w:p>
+    <w:p>
+      <w:pPr>
+        <w:spacing w:after="0" w:line="240" w:lineRule="auto"/>
+        <w:ind w:left="644" w:right="237"/>
+        <w:jc w:val="center"/>
+        <w:rPr>
+          <w:b/>
+          <w:bCs/>
+          <w:sz w:val="24"/>
+          <w:szCs w:val="24"/>
+        </w:rPr>
+      </w:pPr>
+      <w:r>
+        <w:rPr>
+          <w:b/>
+          <w:bCs/>
+          <w:sz w:val="24"/>
+          <w:szCs w:val="24"/>
+        </w:rPr>
+        <w:t>How the H value helps to represent point in 3D to 2D.</w:t>
+      </w:r>
+    </w:p>
+    <w:p>
+      <w:pPr>
+        <w:spacing w:after="0" w:line="240" w:lineRule="auto"/>
+        <w:ind w:left="644" w:right="237"/>
+        <w:jc w:val="center"/>
+        <w:rPr>
+          <w:b/>
+          <w:bCs/>
+          <w:sz w:val="24"/>
+          <w:szCs w:val="24"/>
+        </w:rPr>
+      </w:pPr>
+    </w:p>
+    <w:p>
+      <w:pPr>
+        <w:spacing w:after="0" w:line="240" w:lineRule="auto"/>
+        <w:ind w:left="644" w:right="237"/>
+        <w:rPr>
+          <w:sz w:val="24"/>
+          <w:szCs w:val="24"/>
+        </w:rPr>
+      </w:pPr>
+      <w:r>
+        <w:rPr>
+          <w:sz w:val="24"/>
+          <w:szCs w:val="24"/>
+        </w:rPr>
+        <w:t xml:space="preserve">I also figure out why homogenous coordinate can represent translation in our 2D worksheet. </w:t>
+      </w:r>
+    </w:p>
+    <w:p>
+      <w:pPr>
+        <w:spacing w:after="0" w:line="240" w:lineRule="auto"/>
+        <w:ind w:left="644" w:right="237"/>
+        <w:rPr>
+          <w:sz w:val="24"/>
+          <w:szCs w:val="24"/>
+        </w:rPr>
+      </w:pPr>
+    </w:p>
+    <w:p>
+      <w:pPr>
+        <w:spacing w:after="0" w:line="240" w:lineRule="auto"/>
+        <w:ind w:left="644" w:right="237"/>
+        <w:jc w:val="center"/>
+        <w:rPr>
+          <w:sz w:val="24"/>
+          <w:szCs w:val="24"/>
+        </w:rPr>
+      </w:pPr>
+      <w:r>
+        <w:rPr>
+          <w:noProof/>
+        </w:rPr>
+        <w:drawing>
+          <wp:inline distT="0" distB="0" distL="0" distR="0" wp14:anchorId="488F6C98" wp14:editId="7AF5C712">
+            <wp:extent cx="3582670" cy="2684026"/>
+            <wp:effectExtent l="0" t="0" r="0" b="0"/>
+            <wp:docPr id="19" name="Picture 19" descr="Cmpe 466 computer graphics. 2d geometric transformations. (Chapter 7 ..."/>
+            <wp:cNvGraphicFramePr>
+              <a:graphicFrameLocks xmlns:a="http://schemas.openxmlformats.org/drawingml/2006/main" noChangeAspect="1"/>
+            </wp:cNvGraphicFramePr>
+            <a:graphic xmlns:a="http://schemas.openxmlformats.org/drawingml/2006/main">
+              <a:graphicData uri="http://schemas.openxmlformats.org/drawingml/2006/picture">
+                <pic:pic xmlns:pic="http://schemas.openxmlformats.org/drawingml/2006/picture">
+                  <pic:nvPicPr>
+                    <pic:cNvPr id="0" name="Picture 8" descr="Cmpe 466 computer graphics. 2d geometric transformations. (Chapter 7 ..."/>
+                    <pic:cNvPicPr>
+                      <a:picLocks noChangeAspect="1" noChangeArrowheads="1"/>
+                    </pic:cNvPicPr>
+                  </pic:nvPicPr>
+                  <pic:blipFill>
+                    <a:blip r:embed="rId59" cstate="print">
+                      <a:extLst>
+                        <a:ext uri="{28A0092B-C50C-407E-A947-70E740481C1C}">
+                          <a14:useLocalDpi xmlns:a14="http://schemas.microsoft.com/office/drawing/2010/main" val="0"/>
+                        </a:ext>
+                      </a:extLst>
+                    </a:blip>
+                    <a:srcRect/>
+                    <a:stretch>
+                      <a:fillRect/>
+                    </a:stretch>
+                  </pic:blipFill>
+                  <pic:spPr bwMode="auto">
+                    <a:xfrm>
+                      <a:off x="0" y="0"/>
+                      <a:ext cx="3587066" cy="2687320"/>
+                    </a:xfrm>
+                    <a:prstGeom prst="rect">
+                      <a:avLst/>
+                    </a:prstGeom>
+                    <a:noFill/>
+                    <a:ln>
+                      <a:noFill/>
+                    </a:ln>
+                  </pic:spPr>
+                </pic:pic>
+              </a:graphicData>
+            </a:graphic>
+          </wp:inline>
+        </w:drawing>
       </w:r>
     </w:p>
     <w:p>
@@ -12805,6 +13794,45 @@
           <w:szCs w:val="24"/>
         </w:rPr>
       </w:pPr>
+      <w:r>
+        <w:rPr>
+          <w:sz w:val="24"/>
+          <w:szCs w:val="24"/>
+        </w:rPr>
+        <w:tab/>
+      </w:r>
+    </w:p>
+    <w:p>
+      <w:pPr>
+        <w:spacing w:after="0" w:line="240" w:lineRule="auto"/>
+        <w:ind w:left="644" w:right="237"/>
+        <w:jc w:val="both"/>
+        <w:rPr>
+          <w:sz w:val="24"/>
+          <w:szCs w:val="24"/>
+        </w:rPr>
+      </w:pPr>
+      <w:r>
+        <w:rPr>
+          <w:sz w:val="24"/>
+          <w:szCs w:val="24"/>
+        </w:rPr>
+        <w:tab/>
+      </w:r>
+      <w:r>
+        <w:rPr>
+          <w:sz w:val="24"/>
+          <w:szCs w:val="24"/>
+        </w:rPr>
+        <w:t>The translation matrix affects the invisible Z axis</w:t>
+      </w:r>
+      <w:r>
+        <w:rPr>
+          <w:sz w:val="24"/>
+          <w:szCs w:val="24"/>
+        </w:rPr>
+        <w:t xml:space="preserve"> to help with the translation (shown with the Tx and Ty). Applying that transformation then help to move the point to its destination. I just found it mind blowing after realising this fact.</w:t>
+      </w:r>
     </w:p>
     <w:p>
       <w:pPr>
@@ -12827,6 +13855,140 @@
           <w:szCs w:val="24"/>
         </w:rPr>
       </w:pPr>
+      <w:r>
+        <w:rPr>
+          <w:sz w:val="24"/>
+          <w:szCs w:val="24"/>
+        </w:rPr>
+        <w:tab/>
+        <w:t>This gave me insight and allowed me to understand the statement.</w:t>
+      </w:r>
+    </w:p>
+    <w:p>
+      <w:pPr>
+        <w:spacing w:after="0" w:line="240" w:lineRule="auto"/>
+        <w:ind w:left="284" w:right="237"/>
+        <w:jc w:val="center"/>
+        <w:rPr>
+          <w:b/>
+          <w:bCs/>
+          <w:sz w:val="24"/>
+          <w:szCs w:val="24"/>
+        </w:rPr>
+      </w:pPr>
+      <w:r>
+        <w:rPr>
+          <w:b/>
+          <w:bCs/>
+          <w:sz w:val="24"/>
+          <w:szCs w:val="24"/>
+        </w:rPr>
+        <w:t>“Homogenous</w:t>
+      </w:r>
+      <w:r>
+        <w:rPr>
+          <w:b/>
+          <w:bCs/>
+          <w:sz w:val="24"/>
+          <w:szCs w:val="24"/>
+        </w:rPr>
+        <w:t xml:space="preserve"> coordinates</w:t>
+      </w:r>
+    </w:p>
+    <w:p>
+      <w:pPr>
+        <w:spacing w:after="0" w:line="240" w:lineRule="auto"/>
+        <w:ind w:left="284" w:right="237"/>
+        <w:jc w:val="center"/>
+        <w:rPr>
+          <w:b/>
+          <w:bCs/>
+          <w:sz w:val="24"/>
+          <w:szCs w:val="24"/>
+        </w:rPr>
+      </w:pPr>
+      <w:r>
+        <w:rPr>
+          <w:b/>
+          <w:bCs/>
+          <w:sz w:val="24"/>
+          <w:szCs w:val="24"/>
+        </w:rPr>
+        <w:tab/>
+      </w:r>
+      <w:proofErr w:type="gramStart"/>
+      <w:r>
+        <w:rPr>
+          <w:b/>
+          <w:bCs/>
+          <w:sz w:val="24"/>
+          <w:szCs w:val="24"/>
+        </w:rPr>
+        <w:t>a</w:t>
+      </w:r>
+      <w:r>
+        <w:rPr>
+          <w:b/>
+          <w:bCs/>
+          <w:sz w:val="24"/>
+          <w:szCs w:val="24"/>
+        </w:rPr>
+        <w:t>re able to</w:t>
+      </w:r>
+      <w:proofErr w:type="gramEnd"/>
+      <w:r>
+        <w:rPr>
+          <w:b/>
+          <w:bCs/>
+          <w:sz w:val="24"/>
+          <w:szCs w:val="24"/>
+        </w:rPr>
+        <w:t xml:space="preserve"> treat Euclidean and projection space </w:t>
+      </w:r>
+      <w:r>
+        <w:rPr>
+          <w:b/>
+          <w:bCs/>
+          <w:sz w:val="24"/>
+          <w:szCs w:val="24"/>
+        </w:rPr>
+        <w:t>equally”.</w:t>
+      </w:r>
+    </w:p>
+    <w:p>
+      <w:pPr>
+        <w:spacing w:after="0" w:line="240" w:lineRule="auto"/>
+        <w:ind w:left="644" w:right="237"/>
+        <w:jc w:val="both"/>
+        <w:rPr>
+          <w:sz w:val="24"/>
+          <w:szCs w:val="24"/>
+        </w:rPr>
+      </w:pPr>
+      <w:r>
+        <w:rPr>
+          <w:sz w:val="24"/>
+          <w:szCs w:val="24"/>
+        </w:rPr>
+        <w:tab/>
+        <w:t xml:space="preserve">as depending </w:t>
+      </w:r>
+      <w:proofErr w:type="gramStart"/>
+      <w:r>
+        <w:rPr>
+          <w:sz w:val="24"/>
+          <w:szCs w:val="24"/>
+        </w:rPr>
+        <w:t>of</w:t>
+      </w:r>
+      <w:proofErr w:type="gramEnd"/>
+      <w:r>
+        <w:rPr>
+          <w:sz w:val="24"/>
+          <w:szCs w:val="24"/>
+        </w:rPr>
+        <w:t xml:space="preserve"> the H value, it is able to represent the space as either projection or Euclidean space.</w:t>
+      </w:r>
     </w:p>
     <w:p>
       <w:pPr>
@@ -12918,9 +14080,47 @@
           <w:sz w:val="24"/>
           <w:szCs w:val="24"/>
         </w:rPr>
-        <w:t>(Min 150 words)</w:t>
-      </w:r>
-      <w:bookmarkEnd w:id="37"/>
+        <w:t xml:space="preserve">This worksheet is quite fun to do. It has better help me to understand how to use matrix in its simplest applications (translating, rotating, and scaling). The worksheet and showed me how a simple concept of storing values in rectangles can allow one to do complex equations and geometry. Though the worksheet does stump me with the vague programming clues, I feel a sense of accomplishment whenever I figure out how it is being implemented. The only disappointment was not getting more questions relating to matrices and what other application can be used to be applied. With this knowledge, I am quite keen in doing my own self-directed learning to know more about the use case of matrix (I already done so </w:t>
+      </w:r>
+      <w:r>
+        <w:rPr>
+          <w:sz w:val="24"/>
+          <w:szCs w:val="24"/>
+        </w:rPr>
+        <w:t>before,</w:t>
+      </w:r>
+      <w:r>
+        <w:rPr>
+          <w:sz w:val="24"/>
+          <w:szCs w:val="24"/>
+        </w:rPr>
+        <w:t xml:space="preserve"> but the worksheet does give a path to follow if I want to learn more about it). Currently, I feel like I can apply this knowledge if I want to start my own game engine or try to make my own matrix library. I am quite excited to see how matrix can be applied in games and how I might solve different problems using it.</w:t>
+      </w:r>
+    </w:p>
+    <w:p>
+      <w:pPr>
+        <w:pStyle w:val="ListParagraph"/>
+        <w:spacing w:after="0" w:line="240" w:lineRule="auto"/>
+        <w:ind w:left="644" w:right="237"/>
+        <w:jc w:val="both"/>
+        <w:rPr>
+          <w:sz w:val="24"/>
+          <w:szCs w:val="24"/>
+        </w:rPr>
+      </w:pPr>
+    </w:p>
+    <w:bookmarkEnd w:id="37"/>
+    <w:p>
+      <w:pPr>
+        <w:pStyle w:val="ListParagraph"/>
+        <w:spacing w:after="0" w:line="240" w:lineRule="auto"/>
+        <w:ind w:left="644" w:right="237"/>
+        <w:jc w:val="both"/>
+        <w:rPr>
+          <w:sz w:val="24"/>
+          <w:szCs w:val="24"/>
+        </w:rPr>
+      </w:pPr>
     </w:p>
     <w:sectPr>
       <w:pgSz w:w="11906" w:h="16838"/>
@@ -15797,7 +16997,7 @@
           <v:shape id="_x0000_i1027" type="#_x0000_t75" style="width:196.2pt;height:39pt">
             <v:imagedata r:id="rId27" o:title=""/>
           </v:shape>
-          <o:OLEObject Type="Embed" ProgID="Unknown" ShapeID="_x0000_i1027" DrawAspect="Content" ObjectID="_1761641320" r:id="rId28"/>
+          <o:OLEObject Type="Embed" ProgID="Unknown" ShapeID="_x0000_i1027" DrawAspect="Content" ObjectID="_1763213854" r:id="rId28"/>
         </w:object>
       </w:r>
     </w:p>
@@ -16536,6 +17736,119 @@
     </w:lvl>
   </w:abstractNum>
   <w:abstractNum w:abstractNumId="1" w15:restartNumberingAfterBreak="0">
+    <w:nsid w:val="0B5C6B72"/>
+    <w:multiLevelType w:val="hybridMultilevel"/>
+    <w:tmpl w:val="72906272"/>
+    <w:lvl w:ilvl="0" w:tplc="48090001">
+      <w:start w:val="1"/>
+      <w:numFmt w:val="bullet"/>
+      <w:lvlText w:val=""/>
+      <w:lvlJc w:val="left"/>
+      <w:pPr>
+        <w:ind w:left="1364" w:hanging="360"/>
+      </w:pPr>
+      <w:rPr>
+        <w:rFonts w:ascii="Symbol" w:hAnsi="Symbol" w:hint="default"/>
+      </w:rPr>
+    </w:lvl>
+    <w:lvl w:ilvl="1" w:tplc="48090003" w:tentative="1">
+      <w:start w:val="1"/>
+      <w:numFmt w:val="bullet"/>
+      <w:lvlText w:val="o"/>
+      <w:lvlJc w:val="left"/>
+      <w:pPr>
+        <w:ind w:left="2084" w:hanging="360"/>
+      </w:pPr>
+      <w:rPr>
+        <w:rFonts w:ascii="Courier New" w:hAnsi="Courier New" w:cs="Courier New" w:hint="default"/>
+      </w:rPr>
+    </w:lvl>
+    <w:lvl w:ilvl="2" w:tplc="48090005" w:tentative="1">
+      <w:start w:val="1"/>
+      <w:numFmt w:val="bullet"/>
+      <w:lvlText w:val=""/>
+      <w:lvlJc w:val="left"/>
+      <w:pPr>
+        <w:ind w:left="2804" w:hanging="360"/>
+      </w:pPr>
+      <w:rPr>
+        <w:rFonts w:ascii="Wingdings" w:hAnsi="Wingdings" w:hint="default"/>
+      </w:rPr>
+    </w:lvl>
+    <w:lvl w:ilvl="3" w:tplc="48090001" w:tentative="1">
+      <w:start w:val="1"/>
+      <w:numFmt w:val="bullet"/>
+      <w:lvlText w:val=""/>
+      <w:lvlJc w:val="left"/>
+      <w:pPr>
+        <w:ind w:left="3524" w:hanging="360"/>
+      </w:pPr>
+      <w:rPr>
+        <w:rFonts w:ascii="Symbol" w:hAnsi="Symbol" w:hint="default"/>
+      </w:rPr>
+    </w:lvl>
+    <w:lvl w:ilvl="4" w:tplc="48090003" w:tentative="1">
+      <w:start w:val="1"/>
+      <w:numFmt w:val="bullet"/>
+      <w:lvlText w:val="o"/>
+      <w:lvlJc w:val="left"/>
+      <w:pPr>
+        <w:ind w:left="4244" w:hanging="360"/>
+      </w:pPr>
+      <w:rPr>
+        <w:rFonts w:ascii="Courier New" w:hAnsi="Courier New" w:cs="Courier New" w:hint="default"/>
+      </w:rPr>
+    </w:lvl>
+    <w:lvl w:ilvl="5" w:tplc="48090005" w:tentative="1">
+      <w:start w:val="1"/>
+      <w:numFmt w:val="bullet"/>
+      <w:lvlText w:val=""/>
+      <w:lvlJc w:val="left"/>
+      <w:pPr>
+        <w:ind w:left="4964" w:hanging="360"/>
+      </w:pPr>
+      <w:rPr>
+        <w:rFonts w:ascii="Wingdings" w:hAnsi="Wingdings" w:hint="default"/>
+      </w:rPr>
+    </w:lvl>
+    <w:lvl w:ilvl="6" w:tplc="48090001" w:tentative="1">
+      <w:start w:val="1"/>
+      <w:numFmt w:val="bullet"/>
+      <w:lvlText w:val=""/>
+      <w:lvlJc w:val="left"/>
+      <w:pPr>
+        <w:ind w:left="5684" w:hanging="360"/>
+      </w:pPr>
+      <w:rPr>
+        <w:rFonts w:ascii="Symbol" w:hAnsi="Symbol" w:hint="default"/>
+      </w:rPr>
+    </w:lvl>
+    <w:lvl w:ilvl="7" w:tplc="48090003" w:tentative="1">
+      <w:start w:val="1"/>
+      <w:numFmt w:val="bullet"/>
+      <w:lvlText w:val="o"/>
+      <w:lvlJc w:val="left"/>
+      <w:pPr>
+        <w:ind w:left="6404" w:hanging="360"/>
+      </w:pPr>
+      <w:rPr>
+        <w:rFonts w:ascii="Courier New" w:hAnsi="Courier New" w:cs="Courier New" w:hint="default"/>
+      </w:rPr>
+    </w:lvl>
+    <w:lvl w:ilvl="8" w:tplc="48090005" w:tentative="1">
+      <w:start w:val="1"/>
+      <w:numFmt w:val="bullet"/>
+      <w:lvlText w:val=""/>
+      <w:lvlJc w:val="left"/>
+      <w:pPr>
+        <w:ind w:left="7124" w:hanging="360"/>
+      </w:pPr>
+      <w:rPr>
+        <w:rFonts w:ascii="Wingdings" w:hAnsi="Wingdings" w:hint="default"/>
+      </w:rPr>
+    </w:lvl>
+  </w:abstractNum>
+  <w:abstractNum w:abstractNumId="2" w15:restartNumberingAfterBreak="0">
     <w:nsid w:val="106B02DA"/>
     <w:multiLevelType w:val="hybridMultilevel"/>
     <w:tmpl w:val="69AEAB04"/>
@@ -16624,7 +17937,7 @@
       </w:pPr>
     </w:lvl>
   </w:abstractNum>
-  <w:abstractNum w:abstractNumId="2" w15:restartNumberingAfterBreak="0">
+  <w:abstractNum w:abstractNumId="3" w15:restartNumberingAfterBreak="0">
     <w:nsid w:val="14C56DB1"/>
     <w:multiLevelType w:val="hybridMultilevel"/>
     <w:tmpl w:val="EE306B48"/>
@@ -16713,7 +18026,7 @@
       </w:pPr>
     </w:lvl>
   </w:abstractNum>
-  <w:abstractNum w:abstractNumId="3" w15:restartNumberingAfterBreak="0">
+  <w:abstractNum w:abstractNumId="4" w15:restartNumberingAfterBreak="0">
     <w:nsid w:val="20564D0F"/>
     <w:multiLevelType w:val="hybridMultilevel"/>
     <w:tmpl w:val="3C84ED0E"/>
@@ -16802,7 +18115,7 @@
       </w:pPr>
     </w:lvl>
   </w:abstractNum>
-  <w:abstractNum w:abstractNumId="4" w15:restartNumberingAfterBreak="0">
+  <w:abstractNum w:abstractNumId="5" w15:restartNumberingAfterBreak="0">
     <w:nsid w:val="4FBD53C1"/>
     <w:multiLevelType w:val="hybridMultilevel"/>
     <w:tmpl w:val="C93C8BE8"/>
@@ -16915,7 +18228,7 @@
       </w:rPr>
     </w:lvl>
   </w:abstractNum>
-  <w:abstractNum w:abstractNumId="5" w15:restartNumberingAfterBreak="0">
+  <w:abstractNum w:abstractNumId="6" w15:restartNumberingAfterBreak="0">
     <w:nsid w:val="5B371098"/>
     <w:multiLevelType w:val="hybridMultilevel"/>
     <w:tmpl w:val="4E6265CA"/>
@@ -17004,7 +18317,7 @@
       </w:pPr>
     </w:lvl>
   </w:abstractNum>
-  <w:abstractNum w:abstractNumId="6" w15:restartNumberingAfterBreak="0">
+  <w:abstractNum w:abstractNumId="7" w15:restartNumberingAfterBreak="0">
     <w:nsid w:val="5E397FBC"/>
     <w:multiLevelType w:val="hybridMultilevel"/>
     <w:tmpl w:val="7186B4FC"/>
@@ -17093,7 +18406,93 @@
       </w:pPr>
     </w:lvl>
   </w:abstractNum>
-  <w:abstractNum w:abstractNumId="7" w15:restartNumberingAfterBreak="0">
+  <w:abstractNum w:abstractNumId="8" w15:restartNumberingAfterBreak="0">
+    <w:nsid w:val="68031002"/>
+    <w:multiLevelType w:val="hybridMultilevel"/>
+    <w:tmpl w:val="8F203878"/>
+    <w:lvl w:ilvl="0" w:tplc="4809000F">
+      <w:start w:val="1"/>
+      <w:numFmt w:val="decimal"/>
+      <w:lvlText w:val="%1."/>
+      <w:lvlJc w:val="left"/>
+      <w:pPr>
+        <w:ind w:left="720" w:hanging="360"/>
+      </w:pPr>
+    </w:lvl>
+    <w:lvl w:ilvl="1" w:tplc="48090019" w:tentative="1">
+      <w:start w:val="1"/>
+      <w:numFmt w:val="lowerLetter"/>
+      <w:lvlText w:val="%2."/>
+      <w:lvlJc w:val="left"/>
+      <w:pPr>
+        <w:ind w:left="1440" w:hanging="360"/>
+      </w:pPr>
+    </w:lvl>
+    <w:lvl w:ilvl="2" w:tplc="4809001B" w:tentative="1">
+      <w:start w:val="1"/>
+      <w:numFmt w:val="lowerRoman"/>
+      <w:lvlText w:val="%3."/>
+      <w:lvlJc w:val="right"/>
+      <w:pPr>
+        <w:ind w:left="2160" w:hanging="180"/>
+      </w:pPr>
+    </w:lvl>
+    <w:lvl w:ilvl="3" w:tplc="4809000F" w:tentative="1">
+      <w:start w:val="1"/>
+      <w:numFmt w:val="decimal"/>
+      <w:lvlText w:val="%4."/>
+      <w:lvlJc w:val="left"/>
+      <w:pPr>
+        <w:ind w:left="2880" w:hanging="360"/>
+      </w:pPr>
+    </w:lvl>
+    <w:lvl w:ilvl="4" w:tplc="48090019" w:tentative="1">
+      <w:start w:val="1"/>
+      <w:numFmt w:val="lowerLetter"/>
+      <w:lvlText w:val="%5."/>
+      <w:lvlJc w:val="left"/>
+      <w:pPr>
+        <w:ind w:left="3600" w:hanging="360"/>
+      </w:pPr>
+    </w:lvl>
+    <w:lvl w:ilvl="5" w:tplc="4809001B" w:tentative="1">
+      <w:start w:val="1"/>
+      <w:numFmt w:val="lowerRoman"/>
+      <w:lvlText w:val="%6."/>
+      <w:lvlJc w:val="right"/>
+      <w:pPr>
+        <w:ind w:left="4320" w:hanging="180"/>
+      </w:pPr>
+    </w:lvl>
+    <w:lvl w:ilvl="6" w:tplc="4809000F" w:tentative="1">
+      <w:start w:val="1"/>
+      <w:numFmt w:val="decimal"/>
+      <w:lvlText w:val="%7."/>
+      <w:lvlJc w:val="left"/>
+      <w:pPr>
+        <w:ind w:left="5040" w:hanging="360"/>
+      </w:pPr>
+    </w:lvl>
+    <w:lvl w:ilvl="7" w:tplc="48090019" w:tentative="1">
+      <w:start w:val="1"/>
+      <w:numFmt w:val="lowerLetter"/>
+      <w:lvlText w:val="%8."/>
+      <w:lvlJc w:val="left"/>
+      <w:pPr>
+        <w:ind w:left="5760" w:hanging="360"/>
+      </w:pPr>
+    </w:lvl>
+    <w:lvl w:ilvl="8" w:tplc="4809001B" w:tentative="1">
+      <w:start w:val="1"/>
+      <w:numFmt w:val="lowerRoman"/>
+      <w:lvlText w:val="%9."/>
+      <w:lvlJc w:val="right"/>
+      <w:pPr>
+        <w:ind w:left="6480" w:hanging="180"/>
+      </w:pPr>
+    </w:lvl>
+  </w:abstractNum>
+  <w:abstractNum w:abstractNumId="9" w15:restartNumberingAfterBreak="0">
     <w:nsid w:val="6ABE5244"/>
     <w:multiLevelType w:val="hybridMultilevel"/>
     <w:tmpl w:val="3A623F52"/>
@@ -17206,7 +18605,7 @@
       </w:rPr>
     </w:lvl>
   </w:abstractNum>
-  <w:abstractNum w:abstractNumId="8" w15:restartNumberingAfterBreak="0">
+  <w:abstractNum w:abstractNumId="10" w15:restartNumberingAfterBreak="0">
     <w:nsid w:val="6B8066E4"/>
     <w:multiLevelType w:val="hybridMultilevel"/>
     <w:tmpl w:val="10F4CC4A"/>
@@ -17295,7 +18694,7 @@
       </w:pPr>
     </w:lvl>
   </w:abstractNum>
-  <w:abstractNum w:abstractNumId="9" w15:restartNumberingAfterBreak="0">
+  <w:abstractNum w:abstractNumId="11" w15:restartNumberingAfterBreak="0">
     <w:nsid w:val="7B7512A2"/>
     <w:multiLevelType w:val="hybridMultilevel"/>
     <w:tmpl w:val="BF72F854"/>
@@ -17385,34 +18784,40 @@
     </w:lvl>
   </w:abstractNum>
   <w:num w:numId="1" w16cid:durableId="358362135">
+    <w:abstractNumId w:val="7"/>
+  </w:num>
+  <w:num w:numId="2" w16cid:durableId="572591205">
     <w:abstractNumId w:val="6"/>
   </w:num>
-  <w:num w:numId="2" w16cid:durableId="572591205">
+  <w:num w:numId="3" w16cid:durableId="243957363">
     <w:abstractNumId w:val="5"/>
   </w:num>
-  <w:num w:numId="3" w16cid:durableId="243957363">
-    <w:abstractNumId w:val="4"/>
+  <w:num w:numId="4" w16cid:durableId="1797404783">
+    <w:abstractNumId w:val="11"/>
   </w:num>
-  <w:num w:numId="4" w16cid:durableId="1797404783">
+  <w:num w:numId="5" w16cid:durableId="657735546">
     <w:abstractNumId w:val="9"/>
   </w:num>
-  <w:num w:numId="5" w16cid:durableId="657735546">
-    <w:abstractNumId w:val="7"/>
-  </w:num>
   <w:num w:numId="6" w16cid:durableId="72513418">
-    <w:abstractNumId w:val="1"/>
+    <w:abstractNumId w:val="2"/>
   </w:num>
   <w:num w:numId="7" w16cid:durableId="1445494360">
-    <w:abstractNumId w:val="8"/>
+    <w:abstractNumId w:val="10"/>
   </w:num>
   <w:num w:numId="8" w16cid:durableId="427122440">
     <w:abstractNumId w:val="0"/>
   </w:num>
   <w:num w:numId="9" w16cid:durableId="17849904">
-    <w:abstractNumId w:val="2"/>
+    <w:abstractNumId w:val="3"/>
   </w:num>
   <w:num w:numId="10" w16cid:durableId="1602372159">
-    <w:abstractNumId w:val="3"/>
+    <w:abstractNumId w:val="4"/>
+  </w:num>
+  <w:num w:numId="11" w16cid:durableId="266082708">
+    <w:abstractNumId w:val="8"/>
+  </w:num>
+  <w:num w:numId="12" w16cid:durableId="2003969800">
+    <w:abstractNumId w:val="1"/>
   </w:num>
   <w:numIdMacAtCleanup w:val="8"/>
 </w:numbering>
@@ -17855,7 +19260,6 @@
   <w:style w:type="character" w:default="1" w:styleId="DefaultParagraphFont">
     <w:name w:val="Default Paragraph Font"/>
     <w:uiPriority w:val="1"/>
-    <w:semiHidden/>
     <w:unhideWhenUsed/>
   </w:style>
   <w:style w:type="table" w:default="1" w:styleId="TableNormal">

</xml_diff>

<commit_message>
Updating the worksheet for final submission
</commit_message>
<xml_diff>
--- a/GMAP Notes/Matrix (week 3-4) learning material/GMAPS_Matrices_Worksheet.docx
+++ b/GMAP Notes/Matrix (week 3-4) learning material/GMAPS_Matrices_Worksheet.docx
@@ -1346,23 +1346,7 @@
           <w:sz w:val="24"/>
           <w:szCs w:val="24"/>
         </w:rPr>
-        <w:t xml:space="preserve">, </w:t>
-      </w:r>
-      <w:proofErr w:type="gramStart"/>
-      <w:r>
-        <w:rPr>
-          <w:sz w:val="24"/>
-          <w:szCs w:val="24"/>
-        </w:rPr>
-        <w:t>i.e.</w:t>
-      </w:r>
-      <w:proofErr w:type="gramEnd"/>
-      <w:r>
-        <w:rPr>
-          <w:sz w:val="24"/>
-          <w:szCs w:val="24"/>
-        </w:rPr>
-        <w:t xml:space="preserve"> no change.</w:t>
+        <w:t>, i.e. no change.</w:t>
       </w:r>
     </w:p>
     <w:p>
@@ -1453,23 +1437,7 @@
           <w:sz w:val="24"/>
           <w:szCs w:val="24"/>
         </w:rPr>
-        <w:t xml:space="preserve"> to identity at any time, </w:t>
-      </w:r>
-      <w:proofErr w:type="gramStart"/>
-      <w:r>
-        <w:rPr>
-          <w:sz w:val="24"/>
-          <w:szCs w:val="24"/>
-        </w:rPr>
-        <w:t>e.g.</w:t>
-      </w:r>
-      <w:proofErr w:type="gramEnd"/>
-      <w:r>
-        <w:rPr>
-          <w:sz w:val="24"/>
-          <w:szCs w:val="24"/>
-        </w:rPr>
-        <w:t xml:space="preserve"> if we have to reset it for some reason.</w:t>
+        <w:t xml:space="preserve"> to identity at any time, e.g. if we have to reset it for some reason.</w:t>
       </w:r>
       <w:r>
         <w:rPr>
@@ -2227,7 +2195,6 @@
         </w:rPr>
         <w:t xml:space="preserve">Create another C# script called </w:t>
       </w:r>
-      <w:proofErr w:type="spellStart"/>
       <w:r>
         <w:rPr>
           <w:b/>
@@ -2237,7 +2204,6 @@
         </w:rPr>
         <w:t>TestMatrix.cs</w:t>
       </w:r>
-      <w:proofErr w:type="spellEnd"/>
       <w:r>
         <w:rPr>
           <w:sz w:val="24"/>
@@ -2386,39 +2352,7 @@
           <w:sz w:val="24"/>
           <w:szCs w:val="24"/>
         </w:rPr>
-        <w:t xml:space="preserve"> called </w:t>
-      </w:r>
-      <w:proofErr w:type="spellStart"/>
-      <w:r>
-        <w:rPr>
-          <w:sz w:val="24"/>
-          <w:szCs w:val="24"/>
-        </w:rPr>
-        <w:t>TestMatrix</w:t>
-      </w:r>
-      <w:proofErr w:type="spellEnd"/>
-      <w:r>
-        <w:rPr>
-          <w:sz w:val="24"/>
-          <w:szCs w:val="24"/>
-        </w:rPr>
-        <w:t xml:space="preserve">, add </w:t>
-      </w:r>
-      <w:proofErr w:type="spellStart"/>
-      <w:r>
-        <w:rPr>
-          <w:sz w:val="24"/>
-          <w:szCs w:val="24"/>
-        </w:rPr>
-        <w:t>TestMatrix.cs</w:t>
-      </w:r>
-      <w:proofErr w:type="spellEnd"/>
-      <w:r>
-        <w:rPr>
-          <w:sz w:val="24"/>
-          <w:szCs w:val="24"/>
-        </w:rPr>
-        <w:t xml:space="preserve"> to it,</w:t>
+        <w:t xml:space="preserve"> called TestMatrix, add TestMatrix.cs to it,</w:t>
       </w:r>
       <w:r>
         <w:rPr>
@@ -2537,8 +2471,6 @@
         </w:rPr>
         <w:t xml:space="preserve">The code in </w:t>
       </w:r>
-      <w:proofErr w:type="spellStart"/>
-      <w:proofErr w:type="gramStart"/>
       <w:r>
         <w:rPr>
           <w:b/>
@@ -2546,9 +2478,47 @@
           <w:sz w:val="24"/>
           <w:szCs w:val="24"/>
         </w:rPr>
-        <w:t>SetIdentity</w:t>
-      </w:r>
-      <w:proofErr w:type="spellEnd"/>
+        <w:t>SetIdentity()</w:t>
+      </w:r>
+      <w:r>
+        <w:rPr>
+          <w:sz w:val="24"/>
+          <w:szCs w:val="24"/>
+        </w:rPr>
+        <w:t xml:space="preserve"> is rather verbose (long-winded).</w:t>
+      </w:r>
+    </w:p>
+    <w:p>
+      <w:pPr>
+        <w:pStyle w:val="ListParagraph"/>
+        <w:spacing w:after="0" w:line="240" w:lineRule="auto"/>
+        <w:ind w:left="644" w:right="237"/>
+        <w:jc w:val="both"/>
+        <w:rPr>
+          <w:sz w:val="24"/>
+          <w:szCs w:val="24"/>
+        </w:rPr>
+      </w:pPr>
+    </w:p>
+    <w:p>
+      <w:pPr>
+        <w:pStyle w:val="ListParagraph"/>
+        <w:spacing w:after="0" w:line="240" w:lineRule="auto"/>
+        <w:ind w:left="644" w:right="237"/>
+        <w:jc w:val="both"/>
+        <w:rPr>
+          <w:sz w:val="24"/>
+          <w:szCs w:val="24"/>
+        </w:rPr>
+      </w:pPr>
+      <w:r>
+        <w:rPr>
+          <w:sz w:val="24"/>
+          <w:szCs w:val="24"/>
+        </w:rPr>
+        <w:t xml:space="preserve">It can be simplified using what is called the </w:t>
+      </w:r>
+      <w:commentRangeStart w:id="17"/>
       <w:r>
         <w:rPr>
           <w:b/>
@@ -2556,24 +2526,21 @@
           <w:sz w:val="24"/>
           <w:szCs w:val="24"/>
         </w:rPr>
-        <w:t>(</w:t>
-      </w:r>
-      <w:proofErr w:type="gramEnd"/>
-      <w:r>
-        <w:rPr>
-          <w:b/>
-          <w:bCs/>
-          <w:sz w:val="24"/>
-          <w:szCs w:val="24"/>
-        </w:rPr>
-        <w:t>)</w:t>
-      </w:r>
-      <w:r>
-        <w:rPr>
-          <w:sz w:val="24"/>
-          <w:szCs w:val="24"/>
-        </w:rPr>
-        <w:t xml:space="preserve"> is rather verbose (long-winded).</w:t>
+        <w:t>ternary operator</w:t>
+      </w:r>
+      <w:commentRangeEnd w:id="17"/>
+      <w:r>
+        <w:rPr>
+          <w:rStyle w:val="CommentReference"/>
+        </w:rPr>
+        <w:commentReference w:id="17"/>
+      </w:r>
+      <w:r>
+        <w:rPr>
+          <w:sz w:val="24"/>
+          <w:szCs w:val="24"/>
+        </w:rPr>
+        <w:t>.</w:t>
       </w:r>
     </w:p>
     <w:p>
@@ -2604,78 +2571,7 @@
           <w:sz w:val="24"/>
           <w:szCs w:val="24"/>
         </w:rPr>
-        <w:t xml:space="preserve">It can be simplified using what is called the </w:t>
-      </w:r>
-      <w:commentRangeStart w:id="17"/>
-      <w:r>
-        <w:rPr>
-          <w:b/>
-          <w:bCs/>
-          <w:sz w:val="24"/>
-          <w:szCs w:val="24"/>
-        </w:rPr>
-        <w:t>ternary operator</w:t>
-      </w:r>
-      <w:commentRangeEnd w:id="17"/>
-      <w:r>
-        <w:rPr>
-          <w:rStyle w:val="CommentReference"/>
-        </w:rPr>
-        <w:commentReference w:id="17"/>
-      </w:r>
-      <w:r>
-        <w:rPr>
-          <w:sz w:val="24"/>
-          <w:szCs w:val="24"/>
-        </w:rPr>
-        <w:t>.</w:t>
-      </w:r>
-    </w:p>
-    <w:p>
-      <w:pPr>
-        <w:pStyle w:val="ListParagraph"/>
-        <w:spacing w:after="0" w:line="240" w:lineRule="auto"/>
-        <w:ind w:left="644" w:right="237"/>
-        <w:jc w:val="both"/>
-        <w:rPr>
-          <w:sz w:val="24"/>
-          <w:szCs w:val="24"/>
-        </w:rPr>
-      </w:pPr>
-    </w:p>
-    <w:p>
-      <w:pPr>
-        <w:pStyle w:val="ListParagraph"/>
-        <w:spacing w:after="0" w:line="240" w:lineRule="auto"/>
-        <w:ind w:left="644" w:right="237"/>
-        <w:jc w:val="both"/>
-        <w:rPr>
-          <w:sz w:val="24"/>
-          <w:szCs w:val="24"/>
-        </w:rPr>
-      </w:pPr>
-      <w:r>
-        <w:rPr>
-          <w:sz w:val="24"/>
-          <w:szCs w:val="24"/>
-        </w:rPr>
-        <w:t xml:space="preserve">Comment out (don’t delete) the original </w:t>
-      </w:r>
-      <w:proofErr w:type="gramStart"/>
-      <w:r>
-        <w:rPr>
-          <w:sz w:val="24"/>
-          <w:szCs w:val="24"/>
-        </w:rPr>
-        <w:t>code, and</w:t>
-      </w:r>
-      <w:proofErr w:type="gramEnd"/>
-      <w:r>
-        <w:rPr>
-          <w:sz w:val="24"/>
-          <w:szCs w:val="24"/>
-        </w:rPr>
-        <w:t xml:space="preserve"> replace it with the ternary operator version.</w:t>
+        <w:t>Comment out (don’t delete) the original code, and replace it with the ternary operator version.</w:t>
       </w:r>
     </w:p>
     <w:p>
@@ -4215,15 +4111,7 @@
           <w:sz w:val="24"/>
           <w:szCs w:val="24"/>
         </w:rPr>
-        <w:t xml:space="preserve">For </w:t>
-      </w:r>
-      <w:proofErr w:type="gramStart"/>
-      <w:r>
-        <w:rPr>
-          <w:sz w:val="24"/>
-          <w:szCs w:val="24"/>
-        </w:rPr>
-        <w:t xml:space="preserve">the </w:t>
+        <w:t xml:space="preserve">For the </w:t>
       </w:r>
       <w:r>
         <w:rPr>
@@ -4232,17 +4120,7 @@
           <w:sz w:val="24"/>
           <w:szCs w:val="24"/>
         </w:rPr>
-        <w:t>!</w:t>
-      </w:r>
-      <w:proofErr w:type="gramEnd"/>
-      <w:r>
-        <w:rPr>
-          <w:b/>
-          <w:bCs/>
-          <w:sz w:val="24"/>
-          <w:szCs w:val="24"/>
-        </w:rPr>
-        <w:t>=</w:t>
+        <w:t>!=</w:t>
       </w:r>
       <w:r>
         <w:rPr>
@@ -4309,23 +4187,7 @@
           <w:sz w:val="24"/>
           <w:szCs w:val="24"/>
         </w:rPr>
-        <w:t xml:space="preserve">Now you </w:t>
-      </w:r>
-      <w:proofErr w:type="gramStart"/>
-      <w:r>
-        <w:rPr>
-          <w:sz w:val="24"/>
-          <w:szCs w:val="24"/>
-        </w:rPr>
-        <w:t>have to</w:t>
-      </w:r>
-      <w:proofErr w:type="gramEnd"/>
-      <w:r>
-        <w:rPr>
-          <w:sz w:val="24"/>
-          <w:szCs w:val="24"/>
-        </w:rPr>
-        <w:t xml:space="preserve"> think about the more complex multiplication </w:t>
+        <w:t xml:space="preserve">Now you have to think about the more complex multiplication </w:t>
       </w:r>
       <w:r>
         <w:rPr>
@@ -4502,30 +4364,14 @@
           <w:sz w:val="24"/>
           <w:szCs w:val="24"/>
         </w:rPr>
-        <w:t xml:space="preserve">as for two </w:t>
-      </w:r>
-      <w:proofErr w:type="gramStart"/>
-      <w:r>
-        <w:rPr>
-          <w:sz w:val="24"/>
-          <w:szCs w:val="24"/>
-        </w:rPr>
-        <w:t>matrices</w:t>
-      </w:r>
-      <w:r>
-        <w:rPr>
-          <w:sz w:val="24"/>
-          <w:szCs w:val="24"/>
-        </w:rPr>
-        <w:t>, since</w:t>
-      </w:r>
-      <w:proofErr w:type="gramEnd"/>
-      <w:r>
-        <w:rPr>
-          <w:sz w:val="24"/>
-          <w:szCs w:val="24"/>
-        </w:rPr>
-        <w:t xml:space="preserve"> a vector </w:t>
+        <w:t>as for two matrices</w:t>
+      </w:r>
+      <w:r>
+        <w:rPr>
+          <w:sz w:val="24"/>
+          <w:szCs w:val="24"/>
+        </w:rPr>
+        <w:t xml:space="preserve">, since a vector </w:t>
       </w:r>
       <w:r>
         <w:rPr>
@@ -5254,23 +5100,7 @@
           <w:sz w:val="24"/>
           <w:szCs w:val="24"/>
         </w:rPr>
-        <w:t xml:space="preserve"> (a HVector2D object</w:t>
-      </w:r>
-      <w:proofErr w:type="gramStart"/>
-      <w:r>
-        <w:rPr>
-          <w:sz w:val="24"/>
-          <w:szCs w:val="24"/>
-        </w:rPr>
-        <w:t>), and</w:t>
-      </w:r>
-      <w:proofErr w:type="gramEnd"/>
-      <w:r>
-        <w:rPr>
-          <w:sz w:val="24"/>
-          <w:szCs w:val="24"/>
-        </w:rPr>
-        <w:t xml:space="preserve"> </w:t>
+        <w:t xml:space="preserve"> (a HVector2D object), and </w:t>
       </w:r>
       <w:r>
         <w:rPr>
@@ -5368,7 +5198,6 @@
         </w:rPr>
         <w:t xml:space="preserve">, </w:t>
       </w:r>
-      <w:proofErr w:type="gramStart"/>
       <w:r>
         <w:rPr>
           <w:b/>
@@ -5378,7 +5207,6 @@
         </w:rPr>
         <w:t>y</w:t>
       </w:r>
-      <w:proofErr w:type="gramEnd"/>
       <w:r>
         <w:rPr>
           <w:sz w:val="24"/>
@@ -5529,7 +5357,6 @@
         </w:rPr>
         <w:t xml:space="preserve">you’ll see that it takes two arguments, </w:t>
       </w:r>
-      <w:proofErr w:type="gramStart"/>
       <w:r>
         <w:rPr>
           <w:b/>
@@ -5539,7 +5366,6 @@
         </w:rPr>
         <w:t>x</w:t>
       </w:r>
-      <w:proofErr w:type="gramEnd"/>
       <w:r>
         <w:rPr>
           <w:sz w:val="24"/>
@@ -5928,7 +5754,6 @@
         </w:rPr>
         <w:t xml:space="preserve">If you search online, you might end up with more complex code that you won’t properly understand, and which isn’t </w:t>
       </w:r>
-      <w:proofErr w:type="gramStart"/>
       <w:r>
         <w:rPr>
           <w:i/>
@@ -5945,7 +5770,6 @@
         </w:rPr>
         <w:t xml:space="preserve"> necessary</w:t>
       </w:r>
-      <w:proofErr w:type="gramEnd"/>
       <w:r>
         <w:rPr>
           <w:sz w:val="24"/>
@@ -5991,23 +5815,7 @@
           <w:sz w:val="24"/>
           <w:szCs w:val="24"/>
         </w:rPr>
-        <w:t xml:space="preserve"> you can </w:t>
-      </w:r>
-      <w:proofErr w:type="gramStart"/>
-      <w:r>
-        <w:rPr>
-          <w:sz w:val="24"/>
-          <w:szCs w:val="24"/>
-        </w:rPr>
-        <w:t>take a look</w:t>
-      </w:r>
-      <w:proofErr w:type="gramEnd"/>
-      <w:r>
-        <w:rPr>
-          <w:sz w:val="24"/>
-          <w:szCs w:val="24"/>
-        </w:rPr>
-        <w:t xml:space="preserve"> at this </w:t>
+        <w:t xml:space="preserve"> you can take a look at this </w:t>
       </w:r>
       <w:r>
         <w:rPr>
@@ -6276,7 +6084,6 @@
         </w:rPr>
         <w:t xml:space="preserve">In </w:t>
       </w:r>
-      <w:proofErr w:type="spellStart"/>
       <w:r>
         <w:rPr>
           <w:b/>
@@ -6286,7 +6093,6 @@
         </w:rPr>
         <w:t>TestMatrix</w:t>
       </w:r>
-      <w:proofErr w:type="spellEnd"/>
       <w:r>
         <w:rPr>
           <w:sz w:val="24"/>
@@ -6562,7 +6368,6 @@
         </w:rPr>
         <w:t xml:space="preserve">, and </w:t>
       </w:r>
-      <w:proofErr w:type="spellStart"/>
       <w:r>
         <w:rPr>
           <w:rFonts w:ascii="Consolas" w:hAnsi="Consolas"/>
@@ -6573,7 +6378,6 @@
         </w:rPr>
         <w:t>resultMat</w:t>
       </w:r>
-      <w:proofErr w:type="spellEnd"/>
       <w:r>
         <w:rPr>
           <w:sz w:val="24"/>
@@ -6627,23 +6431,7 @@
           <w:sz w:val="24"/>
           <w:szCs w:val="24"/>
         </w:rPr>
-        <w:t xml:space="preserve">For each multiplication that you try at the website above, test that the result is the same when you run Question2() in </w:t>
-      </w:r>
-      <w:proofErr w:type="gramStart"/>
-      <w:r>
-        <w:rPr>
-          <w:sz w:val="24"/>
-          <w:szCs w:val="24"/>
-        </w:rPr>
-        <w:t>Start(</w:t>
-      </w:r>
-      <w:proofErr w:type="gramEnd"/>
-      <w:r>
-        <w:rPr>
-          <w:sz w:val="24"/>
-          <w:szCs w:val="24"/>
-        </w:rPr>
-        <w:t>).</w:t>
+        <w:t>For each multiplication that you try at the website above, test that the result is the same when you run Question2() in Start().</w:t>
       </w:r>
     </w:p>
     <w:p>
@@ -6907,7 +6695,6 @@
         </w:rPr>
         <w:t xml:space="preserve"> </w:t>
       </w:r>
-      <w:proofErr w:type="spellStart"/>
       <w:r>
         <w:rPr>
           <w:rFonts w:cstheme="minorHAnsi"/>
@@ -6919,7 +6706,6 @@
         </w:rPr>
         <w:t>SetRotationMatrix</w:t>
       </w:r>
-      <w:proofErr w:type="spellEnd"/>
       <w:r>
         <w:rPr>
           <w:sz w:val="36"/>
@@ -6934,7 +6720,6 @@
         </w:rPr>
         <w:t xml:space="preserve">and </w:t>
       </w:r>
-      <w:proofErr w:type="spellStart"/>
       <w:r>
         <w:rPr>
           <w:rFonts w:cstheme="minorHAnsi"/>
@@ -6945,7 +6730,6 @@
         </w:rPr>
         <w:t>SetTranslationMatrix</w:t>
       </w:r>
-      <w:proofErr w:type="spellEnd"/>
       <w:r>
         <w:rPr>
           <w:sz w:val="24"/>
@@ -7544,7 +7328,6 @@
         </w:rPr>
         <w:t xml:space="preserve">Look at </w:t>
       </w:r>
-      <w:proofErr w:type="spellStart"/>
       <w:r>
         <w:rPr>
           <w:b/>
@@ -7554,7 +7337,6 @@
         </w:rPr>
         <w:t>MATRICES_worksheet</w:t>
       </w:r>
-      <w:proofErr w:type="spellEnd"/>
       <w:r>
         <w:rPr>
           <w:b/>
@@ -7582,7 +7364,6 @@
         </w:rPr>
         <w:t>/</w:t>
       </w:r>
-      <w:proofErr w:type="spellStart"/>
       <w:r>
         <w:rPr>
           <w:b/>
@@ -7592,7 +7373,6 @@
         </w:rPr>
         <w:t>MeshManager.cs</w:t>
       </w:r>
-      <w:proofErr w:type="spellEnd"/>
       <w:r>
         <w:rPr>
           <w:sz w:val="24"/>
@@ -7639,7 +7419,6 @@
         </w:rPr>
         <w:t xml:space="preserve"> Unity’s </w:t>
       </w:r>
-      <w:proofErr w:type="spellStart"/>
       <w:r>
         <w:rPr>
           <w:b/>
@@ -7649,7 +7428,6 @@
         </w:rPr>
         <w:t>MeshFilter</w:t>
       </w:r>
-      <w:proofErr w:type="spellEnd"/>
       <w:r>
         <w:rPr>
           <w:sz w:val="24"/>
@@ -7714,7 +7492,6 @@
         </w:rPr>
         <w:t xml:space="preserve">object’s </w:t>
       </w:r>
-      <w:proofErr w:type="spellStart"/>
       <w:r>
         <w:rPr>
           <w:b/>
@@ -7724,7 +7501,6 @@
         </w:rPr>
         <w:t>sharedMesh</w:t>
       </w:r>
-      <w:proofErr w:type="spellEnd"/>
       <w:r>
         <w:rPr>
           <w:sz w:val="24"/>
@@ -7813,23 +7589,7 @@
           <w:szCs w:val="24"/>
         </w:rPr>
         <w:lastRenderedPageBreak/>
-        <w:t xml:space="preserve">Here’s Unity’s documentation for </w:t>
-      </w:r>
-      <w:proofErr w:type="spellStart"/>
-      <w:r>
-        <w:rPr>
-          <w:sz w:val="24"/>
-          <w:szCs w:val="24"/>
-        </w:rPr>
-        <w:t>MeshFilter</w:t>
-      </w:r>
-      <w:proofErr w:type="spellEnd"/>
-      <w:r>
-        <w:rPr>
-          <w:sz w:val="24"/>
-          <w:szCs w:val="24"/>
-        </w:rPr>
-        <w:t>:</w:t>
+        <w:t>Here’s Unity’s documentation for MeshFilter:</w:t>
       </w:r>
     </w:p>
     <w:p>
@@ -8210,7 +7970,7 @@
             <v:stroke joinstyle="miter"/>
             <v:path gradientshapeok="t" o:connecttype="rect"/>
           </v:shapetype>
-          <v:shape id="Text Box 2" o:spid="_x0000_s1066" type="#_x0000_t202" style="width:424.95pt;height:215.7pt;visibility:visible;mso-left-percent:-10001;mso-top-percent:-10001;mso-wrap-distance-left:9pt;mso-wrap-distance-top:3.6pt;mso-wrap-distance-right:9pt;mso-wrap-distance-bottom:3.6pt;mso-position-horizontal:absolute;mso-position-horizontal-relative:char;mso-position-vertical:absolute;mso-position-vertical-relative:line;mso-left-percent:-10001;mso-top-percent:-10001;mso-width-relative:margin;mso-height-relative:margin;v-text-anchor:top" filled="f" fillcolor="#fff2cc [663]" stroked="f" strokeweight="2.25pt">
+          <v:shape id="Text Box 2" o:spid="_x0000_s1066" type="#_x0000_t202" style="width:424.95pt;height:235.5pt;visibility:visible;mso-left-percent:-10001;mso-top-percent:-10001;mso-wrap-distance-left:9pt;mso-wrap-distance-top:3.6pt;mso-wrap-distance-right:9pt;mso-wrap-distance-bottom:3.6pt;mso-position-horizontal:absolute;mso-position-horizontal-relative:char;mso-position-vertical:absolute;mso-position-vertical-relative:line;mso-left-percent:-10001;mso-top-percent:-10001;mso-width-relative:margin;mso-height-relative:margin;v-text-anchor:top" filled="f" fillcolor="#fff2cc [663]" stroked="f" strokeweight="2.25pt">
             <v:textbox style="mso-next-textbox:#Text Box 2">
               <w:txbxContent>
                 <w:p>
@@ -8248,39 +8008,7 @@
                       <w:sz w:val="24"/>
                       <w:szCs w:val="24"/>
                     </w:rPr>
-                    <w:t xml:space="preserve"> what </w:t>
-                  </w:r>
-                  <w:proofErr w:type="spellStart"/>
-                  <w:r>
-                    <w:rPr>
-                      <w:sz w:val="24"/>
-                      <w:szCs w:val="24"/>
-                    </w:rPr>
-                    <w:t>MeshManager’s</w:t>
-                  </w:r>
-                  <w:proofErr w:type="spellEnd"/>
-                  <w:r>
-                    <w:rPr>
-                      <w:sz w:val="24"/>
-                      <w:szCs w:val="24"/>
-                    </w:rPr>
-                    <w:t xml:space="preserve"> </w:t>
-                  </w:r>
-                  <w:proofErr w:type="gramStart"/>
-                  <w:r>
-                    <w:rPr>
-                      <w:sz w:val="24"/>
-                      <w:szCs w:val="24"/>
-                    </w:rPr>
-                    <w:t>Awake(</w:t>
-                  </w:r>
-                  <w:proofErr w:type="gramEnd"/>
-                  <w:r>
-                    <w:rPr>
-                      <w:sz w:val="24"/>
-                      <w:szCs w:val="24"/>
-                    </w:rPr>
-                    <w:t>) function does.</w:t>
+                    <w:t xml:space="preserve"> what MeshManager’s Awake() function does.</w:t>
                   </w:r>
                 </w:p>
                 <w:p>
@@ -8298,39 +8026,15 @@
                     <w:rPr>
                       <w:color w:val="000000" w:themeColor="text1"/>
                     </w:rPr>
-                    <w:t xml:space="preserve">The </w:t>
+                    <w:t xml:space="preserve">The MeshManager will get the </w:t>
                   </w:r>
-                  <w:proofErr w:type="spellStart"/>
-                  <w:r>
-                    <w:rPr>
-                      <w:color w:val="000000" w:themeColor="text1"/>
-                    </w:rPr>
-                    <w:t>MeshManager</w:t>
-                  </w:r>
-                  <w:proofErr w:type="spellEnd"/>
-                  <w:r>
-                    <w:rPr>
-                      <w:color w:val="000000" w:themeColor="text1"/>
-                    </w:rPr>
-                    <w:t xml:space="preserve"> will get the </w:t>
-                  </w:r>
-                  <w:proofErr w:type="spellStart"/>
                   <w:r>
                     <w:rPr>
                       <w:b/>
                       <w:bCs/>
                       <w:color w:val="000000" w:themeColor="text1"/>
                     </w:rPr>
-                    <w:t>MeshFilter</w:t>
-                  </w:r>
-                  <w:proofErr w:type="spellEnd"/>
-                  <w:r>
-                    <w:rPr>
-                      <w:b/>
-                      <w:bCs/>
-                      <w:color w:val="000000" w:themeColor="text1"/>
-                    </w:rPr>
-                    <w:t xml:space="preserve"> component</w:t>
+                    <w:t>MeshFilter component</w:t>
                   </w:r>
                   <w:r>
                     <w:rPr>
@@ -8350,35 +8054,7 @@
                     <w:rPr>
                       <w:color w:val="000000" w:themeColor="text1"/>
                     </w:rPr>
-                    <w:t xml:space="preserve">use that component to set the values for the </w:t>
-                  </w:r>
-                  <w:proofErr w:type="spellStart"/>
-                  <w:r>
-                    <w:rPr>
-                      <w:color w:val="000000" w:themeColor="text1"/>
-                    </w:rPr>
-                    <w:t>originalMesh</w:t>
-                  </w:r>
-                  <w:proofErr w:type="spellEnd"/>
-                  <w:r>
-                    <w:rPr>
-                      <w:color w:val="000000" w:themeColor="text1"/>
-                    </w:rPr>
-                    <w:t xml:space="preserve">, </w:t>
-                  </w:r>
-                  <w:proofErr w:type="spellStart"/>
-                  <w:r>
-                    <w:rPr>
-                      <w:color w:val="000000" w:themeColor="text1"/>
-                    </w:rPr>
-                    <w:t>clonedMesh</w:t>
-                  </w:r>
-                  <w:proofErr w:type="spellEnd"/>
-                  <w:r>
-                    <w:rPr>
-                      <w:color w:val="000000" w:themeColor="text1"/>
-                    </w:rPr>
-                    <w:t xml:space="preserve">, </w:t>
+                    <w:t xml:space="preserve">use that component to set the values for the originalMesh, clonedMesh, </w:t>
                   </w:r>
                   <w:r>
                     <w:rPr>
@@ -8386,7 +8062,6 @@
                     </w:rPr>
                     <w:t xml:space="preserve">vertices and triangle using the Mesh given by the </w:t>
                   </w:r>
-                  <w:proofErr w:type="spellStart"/>
                   <w:r>
                     <w:rPr>
                       <w:b/>
@@ -8395,14 +8070,12 @@
                     </w:rPr>
                     <w:t>sharedMesh</w:t>
                   </w:r>
-                  <w:proofErr w:type="spellEnd"/>
                   <w:r>
                     <w:rPr>
                       <w:color w:val="000000" w:themeColor="text1"/>
                     </w:rPr>
                     <w:t xml:space="preserve"> from The </w:t>
                   </w:r>
-                  <w:proofErr w:type="spellStart"/>
                   <w:r>
                     <w:rPr>
                       <w:b/>
@@ -8411,7 +8084,6 @@
                     </w:rPr>
                     <w:t>MeshFilter</w:t>
                   </w:r>
-                  <w:proofErr w:type="spellEnd"/>
                   <w:r>
                     <w:rPr>
                       <w:b/>
@@ -8558,6 +8230,12 @@
                     </w:rPr>
                     <w:t xml:space="preserve"> been done to the original mesh, it is hard to revert the changes as the changes are permanent. </w:t>
                   </w:r>
+                  <w:r>
+                    <w:rPr>
+                      <w:color w:val="000000" w:themeColor="text1"/>
+                    </w:rPr>
+                    <w:t>That is why developers shouldn’t directly change the original mesh but rather the the clone mesh.</w:t>
+                  </w:r>
                 </w:p>
                 <w:p>
                   <w:pPr>
@@ -8703,7 +8381,6 @@
         </w:rPr>
         <w:t xml:space="preserve">Create a new script called </w:t>
       </w:r>
-      <w:proofErr w:type="spellStart"/>
       <w:r>
         <w:rPr>
           <w:b/>
@@ -8713,7 +8390,6 @@
         </w:rPr>
         <w:t>TransformMesh.cs</w:t>
       </w:r>
-      <w:proofErr w:type="spellEnd"/>
       <w:r>
         <w:rPr>
           <w:sz w:val="24"/>
@@ -8750,7 +8426,6 @@
         </w:rPr>
         <w:t xml:space="preserve"> an instance of the Sonic prefab to the scene. This should already have a </w:t>
       </w:r>
-      <w:proofErr w:type="spellStart"/>
       <w:r>
         <w:rPr>
           <w:b/>
@@ -8760,7 +8435,6 @@
         </w:rPr>
         <w:t>MeshManager</w:t>
       </w:r>
-      <w:proofErr w:type="spellEnd"/>
       <w:r>
         <w:rPr>
           <w:sz w:val="24"/>
@@ -8867,23 +8541,8 @@
           <w:sz w:val="24"/>
           <w:szCs w:val="24"/>
         </w:rPr>
-        <w:t xml:space="preserve">Add these variables to </w:t>
-      </w:r>
-      <w:proofErr w:type="spellStart"/>
-      <w:r>
-        <w:rPr>
-          <w:sz w:val="24"/>
-          <w:szCs w:val="24"/>
-        </w:rPr>
-        <w:t>TransformMesh</w:t>
-      </w:r>
-      <w:proofErr w:type="spellEnd"/>
-      <w:r>
-        <w:rPr>
-          <w:sz w:val="24"/>
-          <w:szCs w:val="24"/>
-        </w:rPr>
-        <w:t>:</w:t>
+        <w:lastRenderedPageBreak/>
+        <w:t>Add these variables to TransformMesh:</w:t>
       </w:r>
     </w:p>
     <w:p>
@@ -8900,7 +8559,6 @@
         <w:rPr>
           <w:noProof/>
         </w:rPr>
-        <w:lastRenderedPageBreak/>
         <w:pict w14:anchorId="541905FA">
           <v:rect id="_x0000_s1064" style="position:absolute;left:0;text-align:left;margin-left:1.8pt;margin-top:10.55pt;width:459.75pt;height:81.5pt;z-index:-251642368;visibility:visible;mso-wrap-style:square;mso-width-percent:0;mso-wrap-distance-left:9pt;mso-wrap-distance-top:0;mso-wrap-distance-right:9pt;mso-wrap-distance-bottom:0;mso-position-horizontal-relative:text;mso-position-vertical-relative:text;mso-width-percent:0;mso-width-relative:margin;mso-height-relative:margin;v-text-anchor:middle" o:gfxdata="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" filled="f" strokecolor="#f16be1" strokeweight="3pt"/>
         </w:pict>
@@ -9082,23 +8740,7 @@
                 <w:sz w:val="24"/>
                 <w:szCs w:val="24"/>
               </w:rPr>
-              <w:t xml:space="preserve">These are the copies of the vertices of the sprite mesh’s vertices which are copied and stored by </w:t>
-            </w:r>
-            <w:proofErr w:type="spellStart"/>
-            <w:r>
-              <w:rPr>
-                <w:sz w:val="24"/>
-                <w:szCs w:val="24"/>
-              </w:rPr>
-              <w:t>MeshManager</w:t>
-            </w:r>
-            <w:proofErr w:type="spellEnd"/>
-            <w:r>
-              <w:rPr>
-                <w:sz w:val="24"/>
-                <w:szCs w:val="24"/>
-              </w:rPr>
-              <w:t>. These are used to transform (translate, rotate and scale) the sprite, otherwise the sprite mesh will have the transformation permanently applied.</w:t>
+              <w:t>These are the copies of the vertices of the sprite mesh’s vertices which are copied and stored by MeshManager. These are used to transform (translate, rotate and scale) the sprite, otherwise the sprite mesh will have the transformation permanently applied.</w:t>
             </w:r>
           </w:p>
         </w:tc>
@@ -9119,7 +8761,6 @@
                 <w:szCs w:val="24"/>
               </w:rPr>
             </w:pPr>
-            <w:proofErr w:type="spellStart"/>
             <w:r>
               <w:rPr>
                 <w:color w:val="0070C0"/>
@@ -9128,7 +8769,6 @@
               </w:rPr>
               <w:t>transformMatrix</w:t>
             </w:r>
-            <w:proofErr w:type="spellEnd"/>
           </w:p>
         </w:tc>
         <w:tc>
@@ -9152,7 +8792,6 @@
               </w:rPr>
               <w:t xml:space="preserve">This is the matrix object, which is of type HMatrix2D (this is the matrix class you defined earlier in this worksheet). You will use the </w:t>
             </w:r>
-            <w:proofErr w:type="spellStart"/>
             <w:r>
               <w:rPr>
                 <w:sz w:val="24"/>
@@ -9160,7 +8799,6 @@
               </w:rPr>
               <w:t>SetTranslationMatrix</w:t>
             </w:r>
-            <w:proofErr w:type="spellEnd"/>
             <w:r>
               <w:rPr>
                 <w:sz w:val="24"/>
@@ -9168,7 +8806,6 @@
               </w:rPr>
               <w:t xml:space="preserve"> and </w:t>
             </w:r>
-            <w:proofErr w:type="spellStart"/>
             <w:r>
               <w:rPr>
                 <w:sz w:val="24"/>
@@ -9176,29 +8813,12 @@
               </w:rPr>
               <w:t>SetRotationMatrix</w:t>
             </w:r>
-            <w:proofErr w:type="spellEnd"/>
             <w:r>
               <w:rPr>
                 <w:sz w:val="24"/>
                 <w:szCs w:val="24"/>
               </w:rPr>
-              <w:t xml:space="preserve"> methods of this class to set </w:t>
-            </w:r>
-            <w:proofErr w:type="spellStart"/>
-            <w:r>
-              <w:rPr>
-                <w:sz w:val="24"/>
-                <w:szCs w:val="24"/>
-              </w:rPr>
-              <w:t>transformMatrix</w:t>
-            </w:r>
-            <w:proofErr w:type="spellEnd"/>
-            <w:r>
-              <w:rPr>
-                <w:sz w:val="24"/>
-                <w:szCs w:val="24"/>
-              </w:rPr>
-              <w:t xml:space="preserve"> to translate or rotate the sprite.</w:t>
+              <w:t xml:space="preserve"> methods of this class to set transformMatrix to translate or rotate the sprite.</w:t>
             </w:r>
           </w:p>
         </w:tc>
@@ -9219,7 +8839,6 @@
                 <w:szCs w:val="24"/>
               </w:rPr>
             </w:pPr>
-            <w:proofErr w:type="spellStart"/>
             <w:r>
               <w:rPr>
                 <w:color w:val="0070C0"/>
@@ -9228,7 +8847,6 @@
               </w:rPr>
               <w:t>meshManager</w:t>
             </w:r>
-            <w:proofErr w:type="spellEnd"/>
           </w:p>
         </w:tc>
         <w:tc>
@@ -9250,23 +8868,7 @@
                 <w:sz w:val="24"/>
                 <w:szCs w:val="24"/>
               </w:rPr>
-              <w:t xml:space="preserve">This is an instance of </w:t>
-            </w:r>
-            <w:proofErr w:type="spellStart"/>
-            <w:r>
-              <w:rPr>
-                <w:sz w:val="24"/>
-                <w:szCs w:val="24"/>
-              </w:rPr>
-              <w:t>MeshManager</w:t>
-            </w:r>
-            <w:proofErr w:type="spellEnd"/>
-            <w:r>
-              <w:rPr>
-                <w:sz w:val="24"/>
-                <w:szCs w:val="24"/>
-              </w:rPr>
-              <w:t>, which is used to obtain a copy of the sprite’s vertices.</w:t>
+              <w:t>This is an instance of MeshManager, which is used to obtain a copy of the sprite’s vertices.</w:t>
             </w:r>
           </w:p>
         </w:tc>
@@ -9287,7 +8889,6 @@
                 <w:szCs w:val="24"/>
               </w:rPr>
             </w:pPr>
-            <w:proofErr w:type="spellStart"/>
             <w:r>
               <w:rPr>
                 <w:color w:val="0070C0"/>
@@ -9296,7 +8897,6 @@
               </w:rPr>
               <w:t>pos</w:t>
             </w:r>
-            <w:proofErr w:type="spellEnd"/>
           </w:p>
         </w:tc>
         <w:tc>
@@ -9501,7 +9101,6 @@
           <w:szCs w:val="24"/>
         </w:rPr>
       </w:pPr>
-      <w:proofErr w:type="spellStart"/>
       <w:r>
         <w:rPr>
           <w:rFonts w:ascii="Consolas" w:hAnsi="Consolas" w:cs="Cascadia Mono"/>
@@ -9513,7 +9112,6 @@
         </w:rPr>
         <w:t>toOriginMatrix</w:t>
       </w:r>
-      <w:proofErr w:type="spellEnd"/>
     </w:p>
     <w:p>
       <w:pPr>
@@ -9594,7 +9192,6 @@
           <w:szCs w:val="24"/>
         </w:rPr>
       </w:pPr>
-      <w:proofErr w:type="spellStart"/>
       <w:r>
         <w:rPr>
           <w:rFonts w:ascii="Consolas" w:hAnsi="Consolas" w:cs="Cascadia Mono"/>
@@ -9606,7 +9203,6 @@
         </w:rPr>
         <w:t>toOriginMatrix</w:t>
       </w:r>
-      <w:proofErr w:type="spellEnd"/>
     </w:p>
     <w:p>
       <w:pPr>
@@ -9687,7 +9283,6 @@
           <w:szCs w:val="24"/>
         </w:rPr>
       </w:pPr>
-      <w:proofErr w:type="spellStart"/>
       <w:r>
         <w:rPr>
           <w:rFonts w:ascii="Consolas" w:hAnsi="Consolas" w:cs="Cascadia Mono"/>
@@ -9697,10 +9292,8 @@
           <w:sz w:val="24"/>
           <w:szCs w:val="24"/>
         </w:rPr>
-        <w:lastRenderedPageBreak/>
         <w:t>rotateMatrix</w:t>
       </w:r>
-      <w:proofErr w:type="spellEnd"/>
     </w:p>
     <w:p>
       <w:pPr>
@@ -9799,7 +9392,6 @@
           <w:szCs w:val="24"/>
         </w:rPr>
       </w:pPr>
-      <w:proofErr w:type="spellStart"/>
       <w:r>
         <w:rPr>
           <w:rFonts w:ascii="Consolas" w:hAnsi="Consolas" w:cs="Cascadia Mono"/>
@@ -9811,7 +9403,6 @@
         </w:rPr>
         <w:t>transformMatrix</w:t>
       </w:r>
-      <w:proofErr w:type="spellEnd"/>
     </w:p>
     <w:p>
       <w:pPr>
@@ -10209,7 +9800,6 @@
           <w:szCs w:val="24"/>
         </w:rPr>
       </w:pPr>
-      <w:proofErr w:type="spellStart"/>
       <w:r>
         <w:rPr>
           <w:rFonts w:ascii="Consolas" w:hAnsi="Consolas" w:cstheme="minorHAnsi"/>
@@ -10221,7 +9811,6 @@
         </w:rPr>
         <w:t>pos</w:t>
       </w:r>
-      <w:proofErr w:type="spellEnd"/>
       <w:r>
         <w:rPr>
           <w:rFonts w:cstheme="minorHAnsi"/>
@@ -10476,7 +10065,6 @@
         </w:rPr>
         <w:t xml:space="preserve">Add the code below to </w:t>
       </w:r>
-      <w:proofErr w:type="spellStart"/>
       <w:r>
         <w:rPr>
           <w:b/>
@@ -10486,7 +10074,6 @@
         </w:rPr>
         <w:t>TransformMesh</w:t>
       </w:r>
-      <w:proofErr w:type="spellEnd"/>
       <w:r>
         <w:rPr>
           <w:sz w:val="24"/>
@@ -10561,7 +10148,6 @@
           <w:szCs w:val="24"/>
         </w:rPr>
       </w:pPr>
-      <w:proofErr w:type="spellStart"/>
       <w:r>
         <w:rPr>
           <w:b/>
@@ -10571,7 +10157,6 @@
         </w:rPr>
         <w:t>MeshManager</w:t>
       </w:r>
-      <w:proofErr w:type="spellEnd"/>
       <w:r>
         <w:rPr>
           <w:sz w:val="24"/>
@@ -10579,7 +10164,6 @@
         </w:rPr>
         <w:t xml:space="preserve"> has been added as a component script to the Sonic sprite game object, so we obtain a reference to it, which is stored in </w:t>
       </w:r>
-      <w:proofErr w:type="spellStart"/>
       <w:r>
         <w:rPr>
           <w:b/>
@@ -10589,7 +10173,6 @@
         </w:rPr>
         <w:t>meshManager</w:t>
       </w:r>
-      <w:proofErr w:type="spellEnd"/>
       <w:r>
         <w:rPr>
           <w:sz w:val="24"/>
@@ -10948,23 +10531,7 @@
           <w:sz w:val="24"/>
           <w:szCs w:val="24"/>
         </w:rPr>
-        <w:t xml:space="preserve">You’ll get a compilation </w:t>
-      </w:r>
-      <w:proofErr w:type="gramStart"/>
-      <w:r>
-        <w:rPr>
-          <w:sz w:val="24"/>
-          <w:szCs w:val="24"/>
-        </w:rPr>
-        <w:t>error, because</w:t>
-      </w:r>
-      <w:proofErr w:type="gramEnd"/>
-      <w:r>
-        <w:rPr>
-          <w:sz w:val="24"/>
-          <w:szCs w:val="24"/>
-        </w:rPr>
-        <w:t xml:space="preserve"> you haven’t written the </w:t>
+        <w:t xml:space="preserve">You’ll get a compilation error, because you haven’t written the </w:t>
       </w:r>
       <w:r>
         <w:rPr>
@@ -11366,23 +10933,7 @@
           <w:szCs w:val="24"/>
         </w:rPr>
         <w:lastRenderedPageBreak/>
-        <w:t xml:space="preserve">You have moved the sprite using a direct matrix multiplication! You didn’t use any built-in Unity API function calls, such as </w:t>
-      </w:r>
-      <w:proofErr w:type="spellStart"/>
-      <w:r>
-        <w:rPr>
-          <w:sz w:val="24"/>
-          <w:szCs w:val="24"/>
-        </w:rPr>
-        <w:t>Transform.Translate</w:t>
-      </w:r>
-      <w:proofErr w:type="spellEnd"/>
-      <w:r>
-        <w:rPr>
-          <w:sz w:val="24"/>
-          <w:szCs w:val="24"/>
-        </w:rPr>
-        <w:t xml:space="preserve">(). </w:t>
+        <w:t xml:space="preserve">You have moved the sprite using a direct matrix multiplication! You didn’t use any built-in Unity API function calls, such as Transform.Translate(). </w:t>
       </w:r>
     </w:p>
     <w:p>
@@ -11492,23 +11043,7 @@
           <w:sz w:val="24"/>
           <w:szCs w:val="24"/>
         </w:rPr>
-        <w:t xml:space="preserve">This is </w:t>
-      </w:r>
-      <w:proofErr w:type="gramStart"/>
-      <w:r>
-        <w:rPr>
-          <w:sz w:val="24"/>
-          <w:szCs w:val="24"/>
-        </w:rPr>
-        <w:t>more tricky</w:t>
-      </w:r>
-      <w:proofErr w:type="gramEnd"/>
-      <w:r>
-        <w:rPr>
-          <w:sz w:val="24"/>
-          <w:szCs w:val="24"/>
-        </w:rPr>
-        <w:t>, and you’ll have to refer to the lecture slides.</w:t>
+        <w:t>This is more tricky, and you’ll have to refer to the lecture slides.</w:t>
       </w:r>
     </w:p>
     <w:p>
@@ -11600,7 +11135,6 @@
           <w:szCs w:val="24"/>
         </w:rPr>
       </w:pPr>
-      <w:proofErr w:type="spellStart"/>
       <w:r>
         <w:rPr>
           <w:rFonts w:ascii="Consolas" w:hAnsi="Consolas" w:cs="Cascadia Mono"/>
@@ -11612,7 +11146,6 @@
         </w:rPr>
         <w:t>toOriginMatrix</w:t>
       </w:r>
-      <w:proofErr w:type="spellEnd"/>
     </w:p>
     <w:p>
       <w:pPr>
@@ -11630,7 +11163,6 @@
           <w:szCs w:val="24"/>
         </w:rPr>
       </w:pPr>
-      <w:proofErr w:type="spellStart"/>
       <w:r>
         <w:rPr>
           <w:rFonts w:ascii="Consolas" w:hAnsi="Consolas" w:cs="Cascadia Mono"/>
@@ -11642,7 +11174,6 @@
         </w:rPr>
         <w:t>toOriginMatrix</w:t>
       </w:r>
-      <w:proofErr w:type="spellEnd"/>
     </w:p>
     <w:p>
       <w:pPr>
@@ -11708,34 +11239,15 @@
           <w:sz w:val="24"/>
           <w:szCs w:val="24"/>
         </w:rPr>
-        <w:t xml:space="preserve">in reverse </w:t>
-      </w:r>
-      <w:proofErr w:type="gramStart"/>
-      <w:r>
-        <w:rPr>
-          <w:i/>
-          <w:iCs/>
-          <w:sz w:val="24"/>
-          <w:szCs w:val="24"/>
-        </w:rPr>
-        <w:t>order</w:t>
-      </w:r>
-      <w:r>
-        <w:rPr>
-          <w:sz w:val="24"/>
-          <w:szCs w:val="24"/>
-        </w:rPr>
-        <w:t>, and</w:t>
-      </w:r>
-      <w:proofErr w:type="gramEnd"/>
-      <w:r>
-        <w:rPr>
-          <w:sz w:val="24"/>
-          <w:szCs w:val="24"/>
-        </w:rPr>
-        <w:t xml:space="preserve"> stored in </w:t>
-      </w:r>
-      <w:proofErr w:type="spellStart"/>
+        <w:t>in reverse order</w:t>
+      </w:r>
+      <w:r>
+        <w:rPr>
+          <w:sz w:val="24"/>
+          <w:szCs w:val="24"/>
+        </w:rPr>
+        <w:t xml:space="preserve">, and stored in </w:t>
+      </w:r>
       <w:r>
         <w:rPr>
           <w:rFonts w:ascii="Consolas" w:hAnsi="Consolas" w:cs="Cascadia Mono"/>
@@ -11747,7 +11259,6 @@
         </w:rPr>
         <w:t>transformMatrix</w:t>
       </w:r>
-      <w:proofErr w:type="spellEnd"/>
       <w:r>
         <w:rPr>
           <w:sz w:val="24"/>
@@ -12481,9 +11992,64 @@
           <w:sz w:val="24"/>
           <w:szCs w:val="24"/>
         </w:rPr>
-        <w:t xml:space="preserve">It is only when I confront to the teacher do I know what I am supposed to do. Since the worksheet depends on one’s implementation, the code written to function like </w:t>
-      </w:r>
-      <w:proofErr w:type="spellStart"/>
+        <w:t xml:space="preserve">I would feel frustrated and annoyed as I don’t know what is it that I was </w:t>
+      </w:r>
+      <w:r>
+        <w:rPr>
+          <w:color w:val="000000" w:themeColor="text1"/>
+          <w:sz w:val="24"/>
+          <w:szCs w:val="24"/>
+        </w:rPr>
+        <w:t>supposed to</w:t>
+      </w:r>
+      <w:r>
+        <w:rPr>
+          <w:color w:val="000000" w:themeColor="text1"/>
+          <w:sz w:val="24"/>
+          <w:szCs w:val="24"/>
+        </w:rPr>
+        <w:t xml:space="preserve"> implement. </w:t>
+      </w:r>
+      <w:r>
+        <w:rPr>
+          <w:color w:val="000000" w:themeColor="text1"/>
+          <w:sz w:val="24"/>
+          <w:szCs w:val="24"/>
+        </w:rPr>
+        <w:t>It is only when I confront to the teacher do I know what I am supposed to do.</w:t>
+      </w:r>
+      <w:r>
+        <w:rPr>
+          <w:color w:val="000000" w:themeColor="text1"/>
+          <w:sz w:val="24"/>
+          <w:szCs w:val="24"/>
+        </w:rPr>
+        <w:t xml:space="preserve"> </w:t>
+      </w:r>
+      <w:r>
+        <w:rPr>
+          <w:color w:val="000000" w:themeColor="text1"/>
+          <w:sz w:val="24"/>
+          <w:szCs w:val="24"/>
+        </w:rPr>
+        <w:t>Since the worksheet depends on one’s implementation, the code written function</w:t>
+      </w:r>
+      <w:r>
+        <w:rPr>
+          <w:color w:val="000000" w:themeColor="text1"/>
+          <w:sz w:val="24"/>
+          <w:szCs w:val="24"/>
+        </w:rPr>
+        <w:t>s</w:t>
+      </w:r>
+      <w:r>
+        <w:rPr>
+          <w:color w:val="000000" w:themeColor="text1"/>
+          <w:sz w:val="24"/>
+          <w:szCs w:val="24"/>
+        </w:rPr>
+        <w:t xml:space="preserve"> like </w:t>
+      </w:r>
       <w:r>
         <w:rPr>
           <w:b/>
@@ -12494,7 +12060,6 @@
         </w:rPr>
         <w:t>SetRotationMatrix</w:t>
       </w:r>
-      <w:proofErr w:type="spellEnd"/>
       <w:r>
         <w:rPr>
           <w:color w:val="000000" w:themeColor="text1"/>
@@ -12517,7 +12082,7 @@
           <w:sz w:val="24"/>
           <w:szCs w:val="24"/>
         </w:rPr>
-        <w:t xml:space="preserve"> So having the code as guidelines just does not help since I </w:t>
+        <w:t xml:space="preserve"> So having the code as guidelines just does not help since I</w:t>
       </w:r>
       <w:r>
         <w:rPr>
@@ -12525,7 +12090,7 @@
           <w:sz w:val="24"/>
           <w:szCs w:val="24"/>
         </w:rPr>
-        <w:t>must</w:t>
+        <w:t xml:space="preserve"> don’t know what is </w:t>
       </w:r>
       <w:r>
         <w:rPr>
@@ -12533,7 +12098,23 @@
           <w:sz w:val="24"/>
           <w:szCs w:val="24"/>
         </w:rPr>
-        <w:t xml:space="preserve"> figure out the implementation. </w:t>
+        <w:t>it,</w:t>
+      </w:r>
+      <w:r>
+        <w:rPr>
+          <w:color w:val="000000" w:themeColor="text1"/>
+          <w:sz w:val="24"/>
+          <w:szCs w:val="24"/>
+        </w:rPr>
+        <w:t xml:space="preserve"> I have to implement</w:t>
+      </w:r>
+      <w:r>
+        <w:rPr>
+          <w:color w:val="000000" w:themeColor="text1"/>
+          <w:sz w:val="24"/>
+          <w:szCs w:val="24"/>
+        </w:rPr>
+        <w:t xml:space="preserve">. </w:t>
       </w:r>
       <w:r>
         <w:rPr>
@@ -13094,17 +12675,8 @@
           <w:sz w:val="24"/>
           <w:szCs w:val="24"/>
         </w:rPr>
-        <w:t xml:space="preserve">What does homogenous coordinate translate </w:t>
-      </w:r>
-      <w:proofErr w:type="gramStart"/>
-      <w:r>
-        <w:rPr>
-          <w:sz w:val="24"/>
-          <w:szCs w:val="24"/>
-        </w:rPr>
-        <w:t>objects</w:t>
-      </w:r>
-      <w:proofErr w:type="gramEnd"/>
+        <w:t>What does homogenous coordinate translate objects</w:t>
+      </w:r>
     </w:p>
     <w:p>
       <w:pPr>
@@ -13419,9 +12991,36 @@
           <w:sz w:val="24"/>
           <w:szCs w:val="24"/>
         </w:rPr>
-        <w:t xml:space="preserve">You can see how the </w:t>
-      </w:r>
-      <w:proofErr w:type="gramStart"/>
+        <w:t>You can see how the rail way track seem to converge in this photo because of projection.</w:t>
+      </w:r>
+    </w:p>
+    <w:p>
+      <w:pPr>
+        <w:spacing w:after="0" w:line="240" w:lineRule="auto"/>
+        <w:ind w:right="237"/>
+        <w:rPr>
+          <w:sz w:val="24"/>
+          <w:szCs w:val="24"/>
+        </w:rPr>
+      </w:pPr>
+    </w:p>
+    <w:p>
+      <w:pPr>
+        <w:spacing w:after="0" w:line="240" w:lineRule="auto"/>
+        <w:ind w:right="237"/>
+        <w:rPr>
+          <w:sz w:val="24"/>
+          <w:szCs w:val="24"/>
+        </w:rPr>
+      </w:pPr>
+      <w:r>
+        <w:rPr>
+          <w:sz w:val="24"/>
+          <w:szCs w:val="24"/>
+        </w:rPr>
+        <w:tab/>
+        <w:t xml:space="preserve">Homogenous coordinates are able to represent this two-space based on the </w:t>
+      </w:r>
       <w:r>
         <w:rPr>
           <w:b/>
@@ -13429,9 +13028,8 @@
           <w:sz w:val="24"/>
           <w:szCs w:val="24"/>
         </w:rPr>
-        <w:t>rail way</w:t>
-      </w:r>
-      <w:proofErr w:type="gramEnd"/>
+        <w:t>H</w:t>
+      </w:r>
       <w:r>
         <w:rPr>
           <w:b/>
@@ -13439,7 +13037,7 @@
           <w:sz w:val="24"/>
           <w:szCs w:val="24"/>
         </w:rPr>
-        <w:t xml:space="preserve"> track seem to converge in this photo because of projection.</w:t>
+        <w:t xml:space="preserve"> </w:t>
       </w:r>
     </w:p>
     <w:p>
@@ -13451,6 +13049,14 @@
           <w:szCs w:val="24"/>
         </w:rPr>
       </w:pPr>
+      <w:r>
+        <w:rPr>
+          <w:sz w:val="24"/>
+          <w:szCs w:val="24"/>
+        </w:rPr>
+        <w:tab/>
+        <w:t xml:space="preserve">value. Take the perspective space for instance, it can show 3D object into </w:t>
+      </w:r>
     </w:p>
     <w:p>
       <w:pPr>
@@ -13467,144 +13073,73 @@
           <w:szCs w:val="24"/>
         </w:rPr>
         <w:tab/>
-        <w:t xml:space="preserve">Homogenous coordinates are able to represent this two-space based on the </w:t>
-      </w:r>
-      <w:proofErr w:type="gramStart"/>
-      <w:r>
+        <w:t xml:space="preserve">a 2D plane because the H value give the information of the dept. That is why  </w:t>
+      </w:r>
+    </w:p>
+    <w:p>
+      <w:pPr>
+        <w:spacing w:after="0" w:line="240" w:lineRule="auto"/>
+        <w:ind w:right="237"/>
+        <w:rPr>
+          <w:sz w:val="24"/>
+          <w:szCs w:val="24"/>
+        </w:rPr>
+      </w:pPr>
+      <w:r>
+        <w:rPr>
+          <w:sz w:val="24"/>
+          <w:szCs w:val="24"/>
+        </w:rPr>
+        <w:tab/>
+        <w:t xml:space="preserve">the X and Y value must be divided by the H value to represent it fully in </w:t>
+      </w:r>
+    </w:p>
+    <w:p>
+      <w:pPr>
+        <w:spacing w:after="0" w:line="240" w:lineRule="auto"/>
+        <w:ind w:right="237"/>
+        <w:rPr>
+          <w:sz w:val="24"/>
+          <w:szCs w:val="24"/>
+        </w:rPr>
+      </w:pPr>
+      <w:r>
+        <w:rPr>
+          <w:sz w:val="24"/>
+          <w:szCs w:val="24"/>
+        </w:rPr>
+        <w:tab/>
+        <w:t>a 2D plane.</w:t>
+      </w:r>
+    </w:p>
+    <w:p>
+      <w:pPr>
+        <w:pStyle w:val="ListParagraph"/>
+        <w:spacing w:after="0" w:line="240" w:lineRule="auto"/>
+        <w:ind w:left="1364" w:right="237"/>
+        <w:rPr>
+          <w:sz w:val="24"/>
+          <w:szCs w:val="24"/>
+        </w:rPr>
+      </w:pPr>
+    </w:p>
+    <w:p>
+      <w:pPr>
+        <w:spacing w:after="0" w:line="240" w:lineRule="auto"/>
+        <w:ind w:left="644" w:right="237"/>
+        <w:jc w:val="center"/>
         <w:rPr>
           <w:b/>
           <w:bCs/>
           <w:sz w:val="24"/>
           <w:szCs w:val="24"/>
         </w:rPr>
-        <w:t>H</w:t>
-      </w:r>
-      <w:proofErr w:type="gramEnd"/>
+      </w:pPr>
       <w:r>
         <w:rPr>
           <w:b/>
           <w:bCs/>
-          <w:sz w:val="24"/>
-          <w:szCs w:val="24"/>
-        </w:rPr>
-        <w:t xml:space="preserve"> </w:t>
-      </w:r>
-    </w:p>
-    <w:p>
-      <w:pPr>
-        <w:spacing w:after="0" w:line="240" w:lineRule="auto"/>
-        <w:ind w:right="237"/>
-        <w:rPr>
-          <w:sz w:val="24"/>
-          <w:szCs w:val="24"/>
-        </w:rPr>
-      </w:pPr>
-      <w:r>
-        <w:rPr>
-          <w:sz w:val="24"/>
-          <w:szCs w:val="24"/>
-        </w:rPr>
-        <w:tab/>
-        <w:t xml:space="preserve">value. Take the perspective space for instance, it can show 3D object into </w:t>
-      </w:r>
-    </w:p>
-    <w:p>
-      <w:pPr>
-        <w:spacing w:after="0" w:line="240" w:lineRule="auto"/>
-        <w:ind w:right="237"/>
-        <w:rPr>
-          <w:sz w:val="24"/>
-          <w:szCs w:val="24"/>
-        </w:rPr>
-      </w:pPr>
-      <w:r>
-        <w:rPr>
-          <w:sz w:val="24"/>
-          <w:szCs w:val="24"/>
-        </w:rPr>
-        <w:tab/>
-        <w:t xml:space="preserve">a 2D plane because the H value give the information of the dept. That is </w:t>
-      </w:r>
-      <w:proofErr w:type="gramStart"/>
-      <w:r>
-        <w:rPr>
-          <w:sz w:val="24"/>
-          <w:szCs w:val="24"/>
-        </w:rPr>
-        <w:t>why</w:t>
-      </w:r>
-      <w:proofErr w:type="gramEnd"/>
-      <w:r>
-        <w:rPr>
-          <w:sz w:val="24"/>
-          <w:szCs w:val="24"/>
-        </w:rPr>
-        <w:t xml:space="preserve">  </w:t>
-      </w:r>
-    </w:p>
-    <w:p>
-      <w:pPr>
-        <w:spacing w:after="0" w:line="240" w:lineRule="auto"/>
-        <w:ind w:right="237"/>
-        <w:rPr>
-          <w:sz w:val="24"/>
-          <w:szCs w:val="24"/>
-        </w:rPr>
-      </w:pPr>
-      <w:r>
-        <w:rPr>
-          <w:sz w:val="24"/>
-          <w:szCs w:val="24"/>
-        </w:rPr>
-        <w:tab/>
-        <w:t xml:space="preserve">the X and Y value must be divided by the H value to represent it fully in </w:t>
-      </w:r>
-    </w:p>
-    <w:p>
-      <w:pPr>
-        <w:spacing w:after="0" w:line="240" w:lineRule="auto"/>
-        <w:ind w:right="237"/>
-        <w:rPr>
-          <w:sz w:val="24"/>
-          <w:szCs w:val="24"/>
-        </w:rPr>
-      </w:pPr>
-      <w:r>
-        <w:rPr>
-          <w:sz w:val="24"/>
-          <w:szCs w:val="24"/>
-        </w:rPr>
-        <w:tab/>
-        <w:t>a 2D plane.</w:t>
-      </w:r>
-    </w:p>
-    <w:p>
-      <w:pPr>
-        <w:pStyle w:val="ListParagraph"/>
-        <w:spacing w:after="0" w:line="240" w:lineRule="auto"/>
-        <w:ind w:left="1364" w:right="237"/>
-        <w:rPr>
-          <w:sz w:val="24"/>
-          <w:szCs w:val="24"/>
-        </w:rPr>
-      </w:pPr>
-    </w:p>
-    <w:p>
-      <w:pPr>
-        <w:spacing w:after="0" w:line="240" w:lineRule="auto"/>
-        <w:ind w:left="644" w:right="237"/>
-        <w:jc w:val="center"/>
-        <w:rPr>
-          <w:b/>
-          <w:bCs/>
-          <w:sz w:val="24"/>
-          <w:szCs w:val="24"/>
-        </w:rPr>
-      </w:pPr>
-      <w:r>
-        <w:rPr>
-          <w:b/>
-          <w:bCs/>
+          <w:noProof/>
           <w:sz w:val="24"/>
           <w:szCs w:val="24"/>
         </w:rPr>
@@ -13818,20 +13353,7 @@
           <w:szCs w:val="24"/>
         </w:rPr>
         <w:tab/>
-      </w:r>
-      <w:r>
-        <w:rPr>
-          <w:sz w:val="24"/>
-          <w:szCs w:val="24"/>
-        </w:rPr>
-        <w:t>The translation matrix affects the invisible Z axis</w:t>
-      </w:r>
-      <w:r>
-        <w:rPr>
-          <w:sz w:val="24"/>
-          <w:szCs w:val="24"/>
-        </w:rPr>
-        <w:t xml:space="preserve"> to help with the translation (shown with the Tx and Ty). Applying that transformation then help to move the point to its destination. I just found it mind blowing after realising this fact.</w:t>
+        <w:t>The translation matrix affects the invisible Z axis to help with the translation (shown with the Tx and Ty). Applying that transformation then help to move the point to its destination. I just found it mind blowing after realising this fact.</w:t>
       </w:r>
     </w:p>
     <w:p>
@@ -13883,30 +13405,30 @@
           <w:sz w:val="24"/>
           <w:szCs w:val="24"/>
         </w:rPr>
-        <w:t>“Homogenous</w:t>
-      </w:r>
-      <w:r>
+        <w:t>“Homogenous coordinates</w:t>
+      </w:r>
+    </w:p>
+    <w:p>
+      <w:pPr>
+        <w:spacing w:after="0" w:line="240" w:lineRule="auto"/>
+        <w:ind w:left="284" w:right="237"/>
+        <w:jc w:val="center"/>
         <w:rPr>
           <w:b/>
           <w:bCs/>
           <w:sz w:val="24"/>
           <w:szCs w:val="24"/>
         </w:rPr>
-        <w:t xml:space="preserve"> coordinates</w:t>
-      </w:r>
-    </w:p>
-    <w:p>
-      <w:pPr>
-        <w:spacing w:after="0" w:line="240" w:lineRule="auto"/>
-        <w:ind w:left="284" w:right="237"/>
-        <w:jc w:val="center"/>
+      </w:pPr>
+      <w:r>
         <w:rPr>
           <w:b/>
           <w:bCs/>
           <w:sz w:val="24"/>
           <w:szCs w:val="24"/>
         </w:rPr>
-      </w:pPr>
+        <w:tab/>
+      </w:r>
       <w:r>
         <w:rPr>
           <w:b/>
@@ -13914,9 +13436,8 @@
           <w:sz w:val="24"/>
           <w:szCs w:val="24"/>
         </w:rPr>
-        <w:tab/>
-      </w:r>
-      <w:proofErr w:type="gramStart"/>
+        <w:t>a</w:t>
+      </w:r>
       <w:r>
         <w:rPr>
           <w:b/>
@@ -13924,35 +13445,7 @@
           <w:sz w:val="24"/>
           <w:szCs w:val="24"/>
         </w:rPr>
-        <w:t>a</w:t>
-      </w:r>
-      <w:r>
-        <w:rPr>
-          <w:b/>
-          <w:bCs/>
-          <w:sz w:val="24"/>
-          <w:szCs w:val="24"/>
-        </w:rPr>
-        <w:t>re able to</w:t>
-      </w:r>
-      <w:proofErr w:type="gramEnd"/>
-      <w:r>
-        <w:rPr>
-          <w:b/>
-          <w:bCs/>
-          <w:sz w:val="24"/>
-          <w:szCs w:val="24"/>
-        </w:rPr>
-        <w:t xml:space="preserve"> treat Euclidean and projection space </w:t>
-      </w:r>
-      <w:r>
-        <w:rPr>
-          <w:b/>
-          <w:bCs/>
-          <w:sz w:val="24"/>
-          <w:szCs w:val="24"/>
-        </w:rPr>
-        <w:t>equally”.</w:t>
+        <w:t>re able to treat Euclidean and projection space equally”.</w:t>
       </w:r>
     </w:p>
     <w:p>
@@ -13970,25 +13463,130 @@
           <w:sz w:val="24"/>
           <w:szCs w:val="24"/>
         </w:rPr>
-        <w:tab/>
-        <w:t xml:space="preserve">as depending </w:t>
-      </w:r>
-      <w:proofErr w:type="gramStart"/>
-      <w:r>
-        <w:rPr>
-          <w:sz w:val="24"/>
-          <w:szCs w:val="24"/>
-        </w:rPr>
-        <w:t>of</w:t>
-      </w:r>
-      <w:proofErr w:type="gramEnd"/>
-      <w:r>
-        <w:rPr>
-          <w:sz w:val="24"/>
-          <w:szCs w:val="24"/>
-        </w:rPr>
-        <w:t xml:space="preserve"> the H value, it is able to represent the space as either projection or Euclidean space.</w:t>
-      </w:r>
+        <w:t>This is because of the homogenous coordinate</w:t>
+      </w:r>
+      <w:r>
+        <w:rPr>
+          <w:sz w:val="24"/>
+          <w:szCs w:val="24"/>
+        </w:rPr>
+        <w:t xml:space="preserve"> depending of the H value, it is able to represent the space as either projection or Euclidean space.</w:t>
+      </w:r>
+    </w:p>
+    <w:p>
+      <w:pPr>
+        <w:spacing w:after="0" w:line="240" w:lineRule="auto"/>
+        <w:ind w:left="644" w:right="237"/>
+        <w:jc w:val="both"/>
+        <w:rPr>
+          <w:sz w:val="24"/>
+          <w:szCs w:val="24"/>
+        </w:rPr>
+      </w:pPr>
+    </w:p>
+    <w:p>
+      <w:pPr>
+        <w:spacing w:after="0" w:line="240" w:lineRule="auto"/>
+        <w:ind w:left="644" w:right="237"/>
+        <w:jc w:val="both"/>
+        <w:rPr>
+          <w:sz w:val="24"/>
+          <w:szCs w:val="24"/>
+        </w:rPr>
+      </w:pPr>
+    </w:p>
+    <w:p>
+      <w:pPr>
+        <w:spacing w:after="0" w:line="240" w:lineRule="auto"/>
+        <w:ind w:left="644" w:right="237"/>
+        <w:jc w:val="both"/>
+        <w:rPr>
+          <w:sz w:val="24"/>
+          <w:szCs w:val="24"/>
+        </w:rPr>
+      </w:pPr>
+    </w:p>
+    <w:p>
+      <w:pPr>
+        <w:spacing w:after="0" w:line="240" w:lineRule="auto"/>
+        <w:ind w:left="644" w:right="237"/>
+        <w:jc w:val="both"/>
+        <w:rPr>
+          <w:sz w:val="24"/>
+          <w:szCs w:val="24"/>
+        </w:rPr>
+      </w:pPr>
+      <w:r>
+        <w:rPr>
+          <w:sz w:val="24"/>
+          <w:szCs w:val="24"/>
+        </w:rPr>
+        <w:lastRenderedPageBreak/>
+        <w:t xml:space="preserve">Reference: </w:t>
+      </w:r>
+      <w:hyperlink r:id="rId60" w:history="1">
+        <w:r>
+          <w:rPr>
+            <w:rStyle w:val="Hyperlink"/>
+          </w:rPr>
+          <w:t>Euclidean geometry - Wikipedia</w:t>
+        </w:r>
+      </w:hyperlink>
+      <w:r>
+        <w:t xml:space="preserve"> , </w:t>
+      </w:r>
+      <w:hyperlink r:id="rId61" w:history="1">
+        <w:r>
+          <w:rPr>
+            <w:rStyle w:val="Hyperlink"/>
+          </w:rPr>
+          <w:t>Euclidean space - Wikipedia</w:t>
+        </w:r>
+      </w:hyperlink>
+      <w:r>
+        <w:t xml:space="preserve"> , </w:t>
+      </w:r>
+      <w:hyperlink r:id="rId62" w:history="1">
+        <w:r>
+          <w:rPr>
+            <w:rStyle w:val="Hyperlink"/>
+          </w:rPr>
+          <w:t>(1) Math for Game Programmers: Understanding Homogeneous Coordinates - YouTube</w:t>
+        </w:r>
+      </w:hyperlink>
+      <w:r>
+        <w:t xml:space="preserve"> , </w:t>
+      </w:r>
+      <w:hyperlink r:id="rId63" w:history="1">
+        <w:r>
+          <w:rPr>
+            <w:rStyle w:val="Hyperlink"/>
+          </w:rPr>
+          <w:t>(1) ENB339 lecture 9: Image geometry and planar homography - YouTube</w:t>
+        </w:r>
+      </w:hyperlink>
+      <w:r>
+        <w:t xml:space="preserve"> , </w:t>
+      </w:r>
+      <w:hyperlink r:id="rId64" w:history="1">
+        <w:r>
+          <w:rPr>
+            <w:rStyle w:val="Hyperlink"/>
+          </w:rPr>
+          <w:t>Projective space - Wikipedia</w:t>
+        </w:r>
+      </w:hyperlink>
+      <w:r>
+        <w:t xml:space="preserve"> , </w:t>
+      </w:r>
+      <w:hyperlink r:id="rId65" w:history="1">
+        <w:r>
+          <w:rPr>
+            <w:rStyle w:val="Hyperlink"/>
+          </w:rPr>
+          <w:t>Homogeneous coordinates - Wikipedia</w:t>
+        </w:r>
+      </w:hyperlink>
     </w:p>
     <w:p>
       <w:pPr>
@@ -16997,7 +16595,7 @@
           <v:shape id="_x0000_i1027" type="#_x0000_t75" style="width:196.2pt;height:39pt">
             <v:imagedata r:id="rId27" o:title=""/>
           </v:shape>
-          <o:OLEObject Type="Embed" ProgID="Unknown" ShapeID="_x0000_i1027" DrawAspect="Content" ObjectID="_1763213854" r:id="rId28"/>
+          <o:OLEObject Type="Embed" ProgID="Unknown" ShapeID="_x0000_i1027" DrawAspect="Content" ObjectID="_1763230254" r:id="rId28"/>
         </w:object>
       </w:r>
     </w:p>
@@ -19260,6 +18858,7 @@
   <w:style w:type="character" w:default="1" w:styleId="DefaultParagraphFont">
     <w:name w:val="Default Paragraph Font"/>
     <w:uiPriority w:val="1"/>
+    <w:semiHidden/>
     <w:unhideWhenUsed/>
   </w:style>
   <w:style w:type="table" w:default="1" w:styleId="TableNormal">

</xml_diff>

<commit_message>
Final changes before deleting the repo on local device
</commit_message>
<xml_diff>
--- a/GMAP Notes/Matrix (week 3-4) learning material/GMAPS_Matrices_Worksheet.docx
+++ b/GMAP Notes/Matrix (week 3-4) learning material/GMAPS_Matrices_Worksheet.docx
@@ -1346,7 +1346,23 @@
           <w:sz w:val="24"/>
           <w:szCs w:val="24"/>
         </w:rPr>
-        <w:t>, i.e. no change.</w:t>
+        <w:t xml:space="preserve">, </w:t>
+      </w:r>
+      <w:proofErr w:type="gramStart"/>
+      <w:r>
+        <w:rPr>
+          <w:sz w:val="24"/>
+          <w:szCs w:val="24"/>
+        </w:rPr>
+        <w:t>i.e.</w:t>
+      </w:r>
+      <w:proofErr w:type="gramEnd"/>
+      <w:r>
+        <w:rPr>
+          <w:sz w:val="24"/>
+          <w:szCs w:val="24"/>
+        </w:rPr>
+        <w:t xml:space="preserve"> no change.</w:t>
       </w:r>
     </w:p>
     <w:p>
@@ -1437,7 +1453,23 @@
           <w:sz w:val="24"/>
           <w:szCs w:val="24"/>
         </w:rPr>
-        <w:t xml:space="preserve"> to identity at any time, e.g. if we have to reset it for some reason.</w:t>
+        <w:t xml:space="preserve"> to identity at any time, </w:t>
+      </w:r>
+      <w:proofErr w:type="gramStart"/>
+      <w:r>
+        <w:rPr>
+          <w:sz w:val="24"/>
+          <w:szCs w:val="24"/>
+        </w:rPr>
+        <w:t>e.g.</w:t>
+      </w:r>
+      <w:proofErr w:type="gramEnd"/>
+      <w:r>
+        <w:rPr>
+          <w:sz w:val="24"/>
+          <w:szCs w:val="24"/>
+        </w:rPr>
+        <w:t xml:space="preserve"> if we have to reset it for some reason.</w:t>
       </w:r>
       <w:r>
         <w:rPr>
@@ -2195,6 +2227,7 @@
         </w:rPr>
         <w:t xml:space="preserve">Create another C# script called </w:t>
       </w:r>
+      <w:proofErr w:type="spellStart"/>
       <w:r>
         <w:rPr>
           <w:b/>
@@ -2204,6 +2237,7 @@
         </w:rPr>
         <w:t>TestMatrix.cs</w:t>
       </w:r>
+      <w:proofErr w:type="spellEnd"/>
       <w:r>
         <w:rPr>
           <w:sz w:val="24"/>
@@ -2352,7 +2386,39 @@
           <w:sz w:val="24"/>
           <w:szCs w:val="24"/>
         </w:rPr>
-        <w:t xml:space="preserve"> called TestMatrix, add TestMatrix.cs to it,</w:t>
+        <w:t xml:space="preserve"> called </w:t>
+      </w:r>
+      <w:proofErr w:type="spellStart"/>
+      <w:r>
+        <w:rPr>
+          <w:sz w:val="24"/>
+          <w:szCs w:val="24"/>
+        </w:rPr>
+        <w:t>TestMatrix</w:t>
+      </w:r>
+      <w:proofErr w:type="spellEnd"/>
+      <w:r>
+        <w:rPr>
+          <w:sz w:val="24"/>
+          <w:szCs w:val="24"/>
+        </w:rPr>
+        <w:t xml:space="preserve">, add </w:t>
+      </w:r>
+      <w:proofErr w:type="spellStart"/>
+      <w:r>
+        <w:rPr>
+          <w:sz w:val="24"/>
+          <w:szCs w:val="24"/>
+        </w:rPr>
+        <w:t>TestMatrix.cs</w:t>
+      </w:r>
+      <w:proofErr w:type="spellEnd"/>
+      <w:r>
+        <w:rPr>
+          <w:sz w:val="24"/>
+          <w:szCs w:val="24"/>
+        </w:rPr>
+        <w:t xml:space="preserve"> to it,</w:t>
       </w:r>
       <w:r>
         <w:rPr>
@@ -2471,6 +2537,8 @@
         </w:rPr>
         <w:t xml:space="preserve">The code in </w:t>
       </w:r>
+      <w:proofErr w:type="spellStart"/>
+      <w:proofErr w:type="gramStart"/>
       <w:r>
         <w:rPr>
           <w:b/>
@@ -2478,47 +2546,9 @@
           <w:sz w:val="24"/>
           <w:szCs w:val="24"/>
         </w:rPr>
-        <w:t>SetIdentity()</w:t>
-      </w:r>
-      <w:r>
-        <w:rPr>
-          <w:sz w:val="24"/>
-          <w:szCs w:val="24"/>
-        </w:rPr>
-        <w:t xml:space="preserve"> is rather verbose (long-winded).</w:t>
-      </w:r>
-    </w:p>
-    <w:p>
-      <w:pPr>
-        <w:pStyle w:val="ListParagraph"/>
-        <w:spacing w:after="0" w:line="240" w:lineRule="auto"/>
-        <w:ind w:left="644" w:right="237"/>
-        <w:jc w:val="both"/>
-        <w:rPr>
-          <w:sz w:val="24"/>
-          <w:szCs w:val="24"/>
-        </w:rPr>
-      </w:pPr>
-    </w:p>
-    <w:p>
-      <w:pPr>
-        <w:pStyle w:val="ListParagraph"/>
-        <w:spacing w:after="0" w:line="240" w:lineRule="auto"/>
-        <w:ind w:left="644" w:right="237"/>
-        <w:jc w:val="both"/>
-        <w:rPr>
-          <w:sz w:val="24"/>
-          <w:szCs w:val="24"/>
-        </w:rPr>
-      </w:pPr>
-      <w:r>
-        <w:rPr>
-          <w:sz w:val="24"/>
-          <w:szCs w:val="24"/>
-        </w:rPr>
-        <w:t xml:space="preserve">It can be simplified using what is called the </w:t>
-      </w:r>
-      <w:commentRangeStart w:id="17"/>
+        <w:t>SetIdentity</w:t>
+      </w:r>
+      <w:proofErr w:type="spellEnd"/>
       <w:r>
         <w:rPr>
           <w:b/>
@@ -2526,6 +2556,64 @@
           <w:sz w:val="24"/>
           <w:szCs w:val="24"/>
         </w:rPr>
+        <w:t>(</w:t>
+      </w:r>
+      <w:proofErr w:type="gramEnd"/>
+      <w:r>
+        <w:rPr>
+          <w:b/>
+          <w:bCs/>
+          <w:sz w:val="24"/>
+          <w:szCs w:val="24"/>
+        </w:rPr>
+        <w:t>)</w:t>
+      </w:r>
+      <w:r>
+        <w:rPr>
+          <w:sz w:val="24"/>
+          <w:szCs w:val="24"/>
+        </w:rPr>
+        <w:t xml:space="preserve"> is rather verbose (long-winded).</w:t>
+      </w:r>
+    </w:p>
+    <w:p>
+      <w:pPr>
+        <w:pStyle w:val="ListParagraph"/>
+        <w:spacing w:after="0" w:line="240" w:lineRule="auto"/>
+        <w:ind w:left="644" w:right="237"/>
+        <w:jc w:val="both"/>
+        <w:rPr>
+          <w:sz w:val="24"/>
+          <w:szCs w:val="24"/>
+        </w:rPr>
+      </w:pPr>
+    </w:p>
+    <w:p>
+      <w:pPr>
+        <w:pStyle w:val="ListParagraph"/>
+        <w:spacing w:after="0" w:line="240" w:lineRule="auto"/>
+        <w:ind w:left="644" w:right="237"/>
+        <w:jc w:val="both"/>
+        <w:rPr>
+          <w:sz w:val="24"/>
+          <w:szCs w:val="24"/>
+        </w:rPr>
+      </w:pPr>
+      <w:r>
+        <w:rPr>
+          <w:sz w:val="24"/>
+          <w:szCs w:val="24"/>
+        </w:rPr>
+        <w:t xml:space="preserve">It can be simplified using what is called the </w:t>
+      </w:r>
+      <w:commentRangeStart w:id="17"/>
+      <w:r>
+        <w:rPr>
+          <w:b/>
+          <w:bCs/>
+          <w:sz w:val="24"/>
+          <w:szCs w:val="24"/>
+        </w:rPr>
         <w:t>ternary operator</w:t>
       </w:r>
       <w:commentRangeEnd w:id="17"/>
@@ -2571,7 +2659,23 @@
           <w:sz w:val="24"/>
           <w:szCs w:val="24"/>
         </w:rPr>
-        <w:t>Comment out (don’t delete) the original code, and replace it with the ternary operator version.</w:t>
+        <w:t xml:space="preserve">Comment out (don’t delete) the original </w:t>
+      </w:r>
+      <w:proofErr w:type="gramStart"/>
+      <w:r>
+        <w:rPr>
+          <w:sz w:val="24"/>
+          <w:szCs w:val="24"/>
+        </w:rPr>
+        <w:t>code, and</w:t>
+      </w:r>
+      <w:proofErr w:type="gramEnd"/>
+      <w:r>
+        <w:rPr>
+          <w:sz w:val="24"/>
+          <w:szCs w:val="24"/>
+        </w:rPr>
+        <w:t xml:space="preserve"> replace it with the ternary operator version.</w:t>
       </w:r>
     </w:p>
     <w:p>
@@ -4111,7 +4215,15 @@
           <w:sz w:val="24"/>
           <w:szCs w:val="24"/>
         </w:rPr>
-        <w:t xml:space="preserve">For the </w:t>
+        <w:t xml:space="preserve">For </w:t>
+      </w:r>
+      <w:proofErr w:type="gramStart"/>
+      <w:r>
+        <w:rPr>
+          <w:sz w:val="24"/>
+          <w:szCs w:val="24"/>
+        </w:rPr>
+        <w:t xml:space="preserve">the </w:t>
       </w:r>
       <w:r>
         <w:rPr>
@@ -4120,7 +4232,17 @@
           <w:sz w:val="24"/>
           <w:szCs w:val="24"/>
         </w:rPr>
-        <w:t>!=</w:t>
+        <w:t>!</w:t>
+      </w:r>
+      <w:proofErr w:type="gramEnd"/>
+      <w:r>
+        <w:rPr>
+          <w:b/>
+          <w:bCs/>
+          <w:sz w:val="24"/>
+          <w:szCs w:val="24"/>
+        </w:rPr>
+        <w:t>=</w:t>
       </w:r>
       <w:r>
         <w:rPr>
@@ -4187,7 +4309,23 @@
           <w:sz w:val="24"/>
           <w:szCs w:val="24"/>
         </w:rPr>
-        <w:t xml:space="preserve">Now you have to think about the more complex multiplication </w:t>
+        <w:t xml:space="preserve">Now you </w:t>
+      </w:r>
+      <w:proofErr w:type="gramStart"/>
+      <w:r>
+        <w:rPr>
+          <w:sz w:val="24"/>
+          <w:szCs w:val="24"/>
+        </w:rPr>
+        <w:t>have to</w:t>
+      </w:r>
+      <w:proofErr w:type="gramEnd"/>
+      <w:r>
+        <w:rPr>
+          <w:sz w:val="24"/>
+          <w:szCs w:val="24"/>
+        </w:rPr>
+        <w:t xml:space="preserve"> think about the more complex multiplication </w:t>
       </w:r>
       <w:r>
         <w:rPr>
@@ -4364,14 +4502,30 @@
           <w:sz w:val="24"/>
           <w:szCs w:val="24"/>
         </w:rPr>
-        <w:t>as for two matrices</w:t>
-      </w:r>
-      <w:r>
-        <w:rPr>
-          <w:sz w:val="24"/>
-          <w:szCs w:val="24"/>
-        </w:rPr>
-        <w:t xml:space="preserve">, since a vector </w:t>
+        <w:t xml:space="preserve">as for two </w:t>
+      </w:r>
+      <w:proofErr w:type="gramStart"/>
+      <w:r>
+        <w:rPr>
+          <w:sz w:val="24"/>
+          <w:szCs w:val="24"/>
+        </w:rPr>
+        <w:t>matrices</w:t>
+      </w:r>
+      <w:r>
+        <w:rPr>
+          <w:sz w:val="24"/>
+          <w:szCs w:val="24"/>
+        </w:rPr>
+        <w:t>, since</w:t>
+      </w:r>
+      <w:proofErr w:type="gramEnd"/>
+      <w:r>
+        <w:rPr>
+          <w:sz w:val="24"/>
+          <w:szCs w:val="24"/>
+        </w:rPr>
+        <w:t xml:space="preserve"> a vector </w:t>
       </w:r>
       <w:r>
         <w:rPr>
@@ -5100,7 +5254,23 @@
           <w:sz w:val="24"/>
           <w:szCs w:val="24"/>
         </w:rPr>
-        <w:t xml:space="preserve"> (a HVector2D object), and </w:t>
+        <w:t xml:space="preserve"> (a HVector2D object</w:t>
+      </w:r>
+      <w:proofErr w:type="gramStart"/>
+      <w:r>
+        <w:rPr>
+          <w:sz w:val="24"/>
+          <w:szCs w:val="24"/>
+        </w:rPr>
+        <w:t>), and</w:t>
+      </w:r>
+      <w:proofErr w:type="gramEnd"/>
+      <w:r>
+        <w:rPr>
+          <w:sz w:val="24"/>
+          <w:szCs w:val="24"/>
+        </w:rPr>
+        <w:t xml:space="preserve"> </w:t>
       </w:r>
       <w:r>
         <w:rPr>
@@ -5198,6 +5368,7 @@
         </w:rPr>
         <w:t xml:space="preserve">, </w:t>
       </w:r>
+      <w:proofErr w:type="gramStart"/>
       <w:r>
         <w:rPr>
           <w:b/>
@@ -5207,6 +5378,7 @@
         </w:rPr>
         <w:t>y</w:t>
       </w:r>
+      <w:proofErr w:type="gramEnd"/>
       <w:r>
         <w:rPr>
           <w:sz w:val="24"/>
@@ -5357,6 +5529,7 @@
         </w:rPr>
         <w:t xml:space="preserve">you’ll see that it takes two arguments, </w:t>
       </w:r>
+      <w:proofErr w:type="gramStart"/>
       <w:r>
         <w:rPr>
           <w:b/>
@@ -5366,6 +5539,7 @@
         </w:rPr>
         <w:t>x</w:t>
       </w:r>
+      <w:proofErr w:type="gramEnd"/>
       <w:r>
         <w:rPr>
           <w:sz w:val="24"/>
@@ -5754,6 +5928,7 @@
         </w:rPr>
         <w:t xml:space="preserve">If you search online, you might end up with more complex code that you won’t properly understand, and which isn’t </w:t>
       </w:r>
+      <w:proofErr w:type="gramStart"/>
       <w:r>
         <w:rPr>
           <w:i/>
@@ -5770,6 +5945,7 @@
         </w:rPr>
         <w:t xml:space="preserve"> necessary</w:t>
       </w:r>
+      <w:proofErr w:type="gramEnd"/>
       <w:r>
         <w:rPr>
           <w:sz w:val="24"/>
@@ -5815,7 +5991,23 @@
           <w:sz w:val="24"/>
           <w:szCs w:val="24"/>
         </w:rPr>
-        <w:t xml:space="preserve"> you can take a look at this </w:t>
+        <w:t xml:space="preserve"> you can </w:t>
+      </w:r>
+      <w:proofErr w:type="gramStart"/>
+      <w:r>
+        <w:rPr>
+          <w:sz w:val="24"/>
+          <w:szCs w:val="24"/>
+        </w:rPr>
+        <w:t>take a look</w:t>
+      </w:r>
+      <w:proofErr w:type="gramEnd"/>
+      <w:r>
+        <w:rPr>
+          <w:sz w:val="24"/>
+          <w:szCs w:val="24"/>
+        </w:rPr>
+        <w:t xml:space="preserve"> at this </w:t>
       </w:r>
       <w:r>
         <w:rPr>
@@ -6084,6 +6276,7 @@
         </w:rPr>
         <w:t xml:space="preserve">In </w:t>
       </w:r>
+      <w:proofErr w:type="spellStart"/>
       <w:r>
         <w:rPr>
           <w:b/>
@@ -6093,6 +6286,7 @@
         </w:rPr>
         <w:t>TestMatrix</w:t>
       </w:r>
+      <w:proofErr w:type="spellEnd"/>
       <w:r>
         <w:rPr>
           <w:sz w:val="24"/>
@@ -6368,6 +6562,7 @@
         </w:rPr>
         <w:t xml:space="preserve">, and </w:t>
       </w:r>
+      <w:proofErr w:type="spellStart"/>
       <w:r>
         <w:rPr>
           <w:rFonts w:ascii="Consolas" w:hAnsi="Consolas"/>
@@ -6378,6 +6573,7 @@
         </w:rPr>
         <w:t>resultMat</w:t>
       </w:r>
+      <w:proofErr w:type="spellEnd"/>
       <w:r>
         <w:rPr>
           <w:sz w:val="24"/>
@@ -6431,7 +6627,23 @@
           <w:sz w:val="24"/>
           <w:szCs w:val="24"/>
         </w:rPr>
-        <w:t>For each multiplication that you try at the website above, test that the result is the same when you run Question2() in Start().</w:t>
+        <w:t xml:space="preserve">For each multiplication that you try at the website above, test that the result is the same when you run Question2() in </w:t>
+      </w:r>
+      <w:proofErr w:type="gramStart"/>
+      <w:r>
+        <w:rPr>
+          <w:sz w:val="24"/>
+          <w:szCs w:val="24"/>
+        </w:rPr>
+        <w:t>Start(</w:t>
+      </w:r>
+      <w:proofErr w:type="gramEnd"/>
+      <w:r>
+        <w:rPr>
+          <w:sz w:val="24"/>
+          <w:szCs w:val="24"/>
+        </w:rPr>
+        <w:t>).</w:t>
       </w:r>
     </w:p>
     <w:p>
@@ -6695,6 +6907,7 @@
         </w:rPr>
         <w:t xml:space="preserve"> </w:t>
       </w:r>
+      <w:proofErr w:type="spellStart"/>
       <w:r>
         <w:rPr>
           <w:rFonts w:cstheme="minorHAnsi"/>
@@ -6706,6 +6919,7 @@
         </w:rPr>
         <w:t>SetRotationMatrix</w:t>
       </w:r>
+      <w:proofErr w:type="spellEnd"/>
       <w:r>
         <w:rPr>
           <w:sz w:val="36"/>
@@ -6720,6 +6934,7 @@
         </w:rPr>
         <w:t xml:space="preserve">and </w:t>
       </w:r>
+      <w:proofErr w:type="spellStart"/>
       <w:r>
         <w:rPr>
           <w:rFonts w:cstheme="minorHAnsi"/>
@@ -6730,6 +6945,7 @@
         </w:rPr>
         <w:t>SetTranslationMatrix</w:t>
       </w:r>
+      <w:proofErr w:type="spellEnd"/>
       <w:r>
         <w:rPr>
           <w:sz w:val="24"/>
@@ -7328,6 +7544,7 @@
         </w:rPr>
         <w:t xml:space="preserve">Look at </w:t>
       </w:r>
+      <w:proofErr w:type="spellStart"/>
       <w:r>
         <w:rPr>
           <w:b/>
@@ -7337,6 +7554,7 @@
         </w:rPr>
         <w:t>MATRICES_worksheet</w:t>
       </w:r>
+      <w:proofErr w:type="spellEnd"/>
       <w:r>
         <w:rPr>
           <w:b/>
@@ -7364,6 +7582,7 @@
         </w:rPr>
         <w:t>/</w:t>
       </w:r>
+      <w:proofErr w:type="spellStart"/>
       <w:r>
         <w:rPr>
           <w:b/>
@@ -7373,6 +7592,7 @@
         </w:rPr>
         <w:t>MeshManager.cs</w:t>
       </w:r>
+      <w:proofErr w:type="spellEnd"/>
       <w:r>
         <w:rPr>
           <w:sz w:val="24"/>
@@ -7419,6 +7639,7 @@
         </w:rPr>
         <w:t xml:space="preserve"> Unity’s </w:t>
       </w:r>
+      <w:proofErr w:type="spellStart"/>
       <w:r>
         <w:rPr>
           <w:b/>
@@ -7428,6 +7649,7 @@
         </w:rPr>
         <w:t>MeshFilter</w:t>
       </w:r>
+      <w:proofErr w:type="spellEnd"/>
       <w:r>
         <w:rPr>
           <w:sz w:val="24"/>
@@ -7492,6 +7714,7 @@
         </w:rPr>
         <w:t xml:space="preserve">object’s </w:t>
       </w:r>
+      <w:proofErr w:type="spellStart"/>
       <w:r>
         <w:rPr>
           <w:b/>
@@ -7501,6 +7724,7 @@
         </w:rPr>
         <w:t>sharedMesh</w:t>
       </w:r>
+      <w:proofErr w:type="spellEnd"/>
       <w:r>
         <w:rPr>
           <w:sz w:val="24"/>
@@ -7589,7 +7813,23 @@
           <w:szCs w:val="24"/>
         </w:rPr>
         <w:lastRenderedPageBreak/>
-        <w:t>Here’s Unity’s documentation for MeshFilter:</w:t>
+        <w:t xml:space="preserve">Here’s Unity’s documentation for </w:t>
+      </w:r>
+      <w:proofErr w:type="spellStart"/>
+      <w:r>
+        <w:rPr>
+          <w:sz w:val="24"/>
+          <w:szCs w:val="24"/>
+        </w:rPr>
+        <w:t>MeshFilter</w:t>
+      </w:r>
+      <w:proofErr w:type="spellEnd"/>
+      <w:r>
+        <w:rPr>
+          <w:sz w:val="24"/>
+          <w:szCs w:val="24"/>
+        </w:rPr>
+        <w:t>:</w:t>
       </w:r>
     </w:p>
     <w:p>
@@ -8008,7 +8248,39 @@
                       <w:sz w:val="24"/>
                       <w:szCs w:val="24"/>
                     </w:rPr>
-                    <w:t xml:space="preserve"> what MeshManager’s Awake() function does.</w:t>
+                    <w:t xml:space="preserve"> what </w:t>
+                  </w:r>
+                  <w:proofErr w:type="spellStart"/>
+                  <w:r>
+                    <w:rPr>
+                      <w:sz w:val="24"/>
+                      <w:szCs w:val="24"/>
+                    </w:rPr>
+                    <w:t>MeshManager’s</w:t>
+                  </w:r>
+                  <w:proofErr w:type="spellEnd"/>
+                  <w:r>
+                    <w:rPr>
+                      <w:sz w:val="24"/>
+                      <w:szCs w:val="24"/>
+                    </w:rPr>
+                    <w:t xml:space="preserve"> </w:t>
+                  </w:r>
+                  <w:proofErr w:type="gramStart"/>
+                  <w:r>
+                    <w:rPr>
+                      <w:sz w:val="24"/>
+                      <w:szCs w:val="24"/>
+                    </w:rPr>
+                    <w:t>Awake(</w:t>
+                  </w:r>
+                  <w:proofErr w:type="gramEnd"/>
+                  <w:r>
+                    <w:rPr>
+                      <w:sz w:val="24"/>
+                      <w:szCs w:val="24"/>
+                    </w:rPr>
+                    <w:t>) function does.</w:t>
                   </w:r>
                 </w:p>
                 <w:p>
@@ -8026,15 +8298,39 @@
                     <w:rPr>
                       <w:color w:val="000000" w:themeColor="text1"/>
                     </w:rPr>
-                    <w:t xml:space="preserve">The MeshManager will get the </w:t>
+                    <w:t xml:space="preserve">The </w:t>
                   </w:r>
+                  <w:proofErr w:type="spellStart"/>
+                  <w:r>
+                    <w:rPr>
+                      <w:color w:val="000000" w:themeColor="text1"/>
+                    </w:rPr>
+                    <w:t>MeshManager</w:t>
+                  </w:r>
+                  <w:proofErr w:type="spellEnd"/>
+                  <w:r>
+                    <w:rPr>
+                      <w:color w:val="000000" w:themeColor="text1"/>
+                    </w:rPr>
+                    <w:t xml:space="preserve"> will get the </w:t>
+                  </w:r>
+                  <w:proofErr w:type="spellStart"/>
                   <w:r>
                     <w:rPr>
                       <w:b/>
                       <w:bCs/>
                       <w:color w:val="000000" w:themeColor="text1"/>
                     </w:rPr>
-                    <w:t>MeshFilter component</w:t>
+                    <w:t>MeshFilter</w:t>
+                  </w:r>
+                  <w:proofErr w:type="spellEnd"/>
+                  <w:r>
+                    <w:rPr>
+                      <w:b/>
+                      <w:bCs/>
+                      <w:color w:val="000000" w:themeColor="text1"/>
+                    </w:rPr>
+                    <w:t xml:space="preserve"> component</w:t>
                   </w:r>
                   <w:r>
                     <w:rPr>
@@ -8054,7 +8350,35 @@
                     <w:rPr>
                       <w:color w:val="000000" w:themeColor="text1"/>
                     </w:rPr>
-                    <w:t xml:space="preserve">use that component to set the values for the originalMesh, clonedMesh, </w:t>
+                    <w:t xml:space="preserve">use that component to set the values for the </w:t>
+                  </w:r>
+                  <w:proofErr w:type="spellStart"/>
+                  <w:r>
+                    <w:rPr>
+                      <w:color w:val="000000" w:themeColor="text1"/>
+                    </w:rPr>
+                    <w:t>originalMesh</w:t>
+                  </w:r>
+                  <w:proofErr w:type="spellEnd"/>
+                  <w:r>
+                    <w:rPr>
+                      <w:color w:val="000000" w:themeColor="text1"/>
+                    </w:rPr>
+                    <w:t xml:space="preserve">, </w:t>
+                  </w:r>
+                  <w:proofErr w:type="spellStart"/>
+                  <w:r>
+                    <w:rPr>
+                      <w:color w:val="000000" w:themeColor="text1"/>
+                    </w:rPr>
+                    <w:t>clonedMesh</w:t>
+                  </w:r>
+                  <w:proofErr w:type="spellEnd"/>
+                  <w:r>
+                    <w:rPr>
+                      <w:color w:val="000000" w:themeColor="text1"/>
+                    </w:rPr>
+                    <w:t xml:space="preserve">, </w:t>
                   </w:r>
                   <w:r>
                     <w:rPr>
@@ -8062,6 +8386,7 @@
                     </w:rPr>
                     <w:t xml:space="preserve">vertices and triangle using the Mesh given by the </w:t>
                   </w:r>
+                  <w:proofErr w:type="spellStart"/>
                   <w:r>
                     <w:rPr>
                       <w:b/>
@@ -8070,12 +8395,14 @@
                     </w:rPr>
                     <w:t>sharedMesh</w:t>
                   </w:r>
+                  <w:proofErr w:type="spellEnd"/>
                   <w:r>
                     <w:rPr>
                       <w:color w:val="000000" w:themeColor="text1"/>
                     </w:rPr>
                     <w:t xml:space="preserve"> from The </w:t>
                   </w:r>
+                  <w:proofErr w:type="spellStart"/>
                   <w:r>
                     <w:rPr>
                       <w:b/>
@@ -8084,6 +8411,7 @@
                     </w:rPr>
                     <w:t>MeshFilter</w:t>
                   </w:r>
+                  <w:proofErr w:type="spellEnd"/>
                   <w:r>
                     <w:rPr>
                       <w:b/>
@@ -8234,7 +8562,21 @@
                     <w:rPr>
                       <w:color w:val="000000" w:themeColor="text1"/>
                     </w:rPr>
-                    <w:t>That is why developers shouldn’t directly change the original mesh but rather the the clone mesh.</w:t>
+                    <w:t xml:space="preserve">That is why developers shouldn’t directly change the original mesh but rather the </w:t>
+                  </w:r>
+                  <w:proofErr w:type="spellStart"/>
+                  <w:r>
+                    <w:rPr>
+                      <w:color w:val="000000" w:themeColor="text1"/>
+                    </w:rPr>
+                    <w:t>the</w:t>
+                  </w:r>
+                  <w:proofErr w:type="spellEnd"/>
+                  <w:r>
+                    <w:rPr>
+                      <w:color w:val="000000" w:themeColor="text1"/>
+                    </w:rPr>
+                    <w:t xml:space="preserve"> clone mesh.</w:t>
                   </w:r>
                 </w:p>
                 <w:p>
@@ -8381,6 +8723,7 @@
         </w:rPr>
         <w:t xml:space="preserve">Create a new script called </w:t>
       </w:r>
+      <w:proofErr w:type="spellStart"/>
       <w:r>
         <w:rPr>
           <w:b/>
@@ -8390,6 +8733,7 @@
         </w:rPr>
         <w:t>TransformMesh.cs</w:t>
       </w:r>
+      <w:proofErr w:type="spellEnd"/>
       <w:r>
         <w:rPr>
           <w:sz w:val="24"/>
@@ -8426,6 +8770,7 @@
         </w:rPr>
         <w:t xml:space="preserve"> an instance of the Sonic prefab to the scene. This should already have a </w:t>
       </w:r>
+      <w:proofErr w:type="spellStart"/>
       <w:r>
         <w:rPr>
           <w:b/>
@@ -8435,6 +8780,7 @@
         </w:rPr>
         <w:t>MeshManager</w:t>
       </w:r>
+      <w:proofErr w:type="spellEnd"/>
       <w:r>
         <w:rPr>
           <w:sz w:val="24"/>
@@ -8542,7 +8888,23 @@
           <w:szCs w:val="24"/>
         </w:rPr>
         <w:lastRenderedPageBreak/>
-        <w:t>Add these variables to TransformMesh:</w:t>
+        <w:t xml:space="preserve">Add these variables to </w:t>
+      </w:r>
+      <w:proofErr w:type="spellStart"/>
+      <w:r>
+        <w:rPr>
+          <w:sz w:val="24"/>
+          <w:szCs w:val="24"/>
+        </w:rPr>
+        <w:t>TransformMesh</w:t>
+      </w:r>
+      <w:proofErr w:type="spellEnd"/>
+      <w:r>
+        <w:rPr>
+          <w:sz w:val="24"/>
+          <w:szCs w:val="24"/>
+        </w:rPr>
+        <w:t>:</w:t>
       </w:r>
     </w:p>
     <w:p>
@@ -8740,7 +9102,23 @@
                 <w:sz w:val="24"/>
                 <w:szCs w:val="24"/>
               </w:rPr>
-              <w:t>These are the copies of the vertices of the sprite mesh’s vertices which are copied and stored by MeshManager. These are used to transform (translate, rotate and scale) the sprite, otherwise the sprite mesh will have the transformation permanently applied.</w:t>
+              <w:t xml:space="preserve">These are the copies of the vertices of the sprite mesh’s vertices which are copied and stored by </w:t>
+            </w:r>
+            <w:proofErr w:type="spellStart"/>
+            <w:r>
+              <w:rPr>
+                <w:sz w:val="24"/>
+                <w:szCs w:val="24"/>
+              </w:rPr>
+              <w:t>MeshManager</w:t>
+            </w:r>
+            <w:proofErr w:type="spellEnd"/>
+            <w:r>
+              <w:rPr>
+                <w:sz w:val="24"/>
+                <w:szCs w:val="24"/>
+              </w:rPr>
+              <w:t>. These are used to transform (translate, rotate and scale) the sprite, otherwise the sprite mesh will have the transformation permanently applied.</w:t>
             </w:r>
           </w:p>
         </w:tc>
@@ -8761,6 +9139,7 @@
                 <w:szCs w:val="24"/>
               </w:rPr>
             </w:pPr>
+            <w:proofErr w:type="spellStart"/>
             <w:r>
               <w:rPr>
                 <w:color w:val="0070C0"/>
@@ -8769,6 +9148,7 @@
               </w:rPr>
               <w:t>transformMatrix</w:t>
             </w:r>
+            <w:proofErr w:type="spellEnd"/>
           </w:p>
         </w:tc>
         <w:tc>
@@ -8792,6 +9172,7 @@
               </w:rPr>
               <w:t xml:space="preserve">This is the matrix object, which is of type HMatrix2D (this is the matrix class you defined earlier in this worksheet). You will use the </w:t>
             </w:r>
+            <w:proofErr w:type="spellStart"/>
             <w:r>
               <w:rPr>
                 <w:sz w:val="24"/>
@@ -8799,6 +9180,7 @@
               </w:rPr>
               <w:t>SetTranslationMatrix</w:t>
             </w:r>
+            <w:proofErr w:type="spellEnd"/>
             <w:r>
               <w:rPr>
                 <w:sz w:val="24"/>
@@ -8806,6 +9188,7 @@
               </w:rPr>
               <w:t xml:space="preserve"> and </w:t>
             </w:r>
+            <w:proofErr w:type="spellStart"/>
             <w:r>
               <w:rPr>
                 <w:sz w:val="24"/>
@@ -8813,12 +9196,29 @@
               </w:rPr>
               <w:t>SetRotationMatrix</w:t>
             </w:r>
+            <w:proofErr w:type="spellEnd"/>
             <w:r>
               <w:rPr>
                 <w:sz w:val="24"/>
                 <w:szCs w:val="24"/>
               </w:rPr>
-              <w:t xml:space="preserve"> methods of this class to set transformMatrix to translate or rotate the sprite.</w:t>
+              <w:t xml:space="preserve"> methods of this class to set </w:t>
+            </w:r>
+            <w:proofErr w:type="spellStart"/>
+            <w:r>
+              <w:rPr>
+                <w:sz w:val="24"/>
+                <w:szCs w:val="24"/>
+              </w:rPr>
+              <w:t>transformMatrix</w:t>
+            </w:r>
+            <w:proofErr w:type="spellEnd"/>
+            <w:r>
+              <w:rPr>
+                <w:sz w:val="24"/>
+                <w:szCs w:val="24"/>
+              </w:rPr>
+              <w:t xml:space="preserve"> to translate or rotate the sprite.</w:t>
             </w:r>
           </w:p>
         </w:tc>
@@ -8839,6 +9239,7 @@
                 <w:szCs w:val="24"/>
               </w:rPr>
             </w:pPr>
+            <w:proofErr w:type="spellStart"/>
             <w:r>
               <w:rPr>
                 <w:color w:val="0070C0"/>
@@ -8847,6 +9248,7 @@
               </w:rPr>
               <w:t>meshManager</w:t>
             </w:r>
+            <w:proofErr w:type="spellEnd"/>
           </w:p>
         </w:tc>
         <w:tc>
@@ -8868,7 +9270,23 @@
                 <w:sz w:val="24"/>
                 <w:szCs w:val="24"/>
               </w:rPr>
-              <w:t>This is an instance of MeshManager, which is used to obtain a copy of the sprite’s vertices.</w:t>
+              <w:t xml:space="preserve">This is an instance of </w:t>
+            </w:r>
+            <w:proofErr w:type="spellStart"/>
+            <w:r>
+              <w:rPr>
+                <w:sz w:val="24"/>
+                <w:szCs w:val="24"/>
+              </w:rPr>
+              <w:t>MeshManager</w:t>
+            </w:r>
+            <w:proofErr w:type="spellEnd"/>
+            <w:r>
+              <w:rPr>
+                <w:sz w:val="24"/>
+                <w:szCs w:val="24"/>
+              </w:rPr>
+              <w:t>, which is used to obtain a copy of the sprite’s vertices.</w:t>
             </w:r>
           </w:p>
         </w:tc>
@@ -8889,6 +9307,7 @@
                 <w:szCs w:val="24"/>
               </w:rPr>
             </w:pPr>
+            <w:proofErr w:type="spellStart"/>
             <w:r>
               <w:rPr>
                 <w:color w:val="0070C0"/>
@@ -8897,6 +9316,7 @@
               </w:rPr>
               <w:t>pos</w:t>
             </w:r>
+            <w:proofErr w:type="spellEnd"/>
           </w:p>
         </w:tc>
         <w:tc>
@@ -9101,6 +9521,7 @@
           <w:szCs w:val="24"/>
         </w:rPr>
       </w:pPr>
+      <w:proofErr w:type="spellStart"/>
       <w:r>
         <w:rPr>
           <w:rFonts w:ascii="Consolas" w:hAnsi="Consolas" w:cs="Cascadia Mono"/>
@@ -9112,6 +9533,7 @@
         </w:rPr>
         <w:t>toOriginMatrix</w:t>
       </w:r>
+      <w:proofErr w:type="spellEnd"/>
     </w:p>
     <w:p>
       <w:pPr>
@@ -9192,6 +9614,7 @@
           <w:szCs w:val="24"/>
         </w:rPr>
       </w:pPr>
+      <w:proofErr w:type="spellStart"/>
       <w:r>
         <w:rPr>
           <w:rFonts w:ascii="Consolas" w:hAnsi="Consolas" w:cs="Cascadia Mono"/>
@@ -9203,6 +9626,7 @@
         </w:rPr>
         <w:t>toOriginMatrix</w:t>
       </w:r>
+      <w:proofErr w:type="spellEnd"/>
     </w:p>
     <w:p>
       <w:pPr>
@@ -9283,6 +9707,7 @@
           <w:szCs w:val="24"/>
         </w:rPr>
       </w:pPr>
+      <w:proofErr w:type="spellStart"/>
       <w:r>
         <w:rPr>
           <w:rFonts w:ascii="Consolas" w:hAnsi="Consolas" w:cs="Cascadia Mono"/>
@@ -9294,6 +9719,7 @@
         </w:rPr>
         <w:t>rotateMatrix</w:t>
       </w:r>
+      <w:proofErr w:type="spellEnd"/>
     </w:p>
     <w:p>
       <w:pPr>
@@ -9392,6 +9818,7 @@
           <w:szCs w:val="24"/>
         </w:rPr>
       </w:pPr>
+      <w:proofErr w:type="spellStart"/>
       <w:r>
         <w:rPr>
           <w:rFonts w:ascii="Consolas" w:hAnsi="Consolas" w:cs="Cascadia Mono"/>
@@ -9403,6 +9830,7 @@
         </w:rPr>
         <w:t>transformMatrix</w:t>
       </w:r>
+      <w:proofErr w:type="spellEnd"/>
     </w:p>
     <w:p>
       <w:pPr>
@@ -9800,6 +10228,7 @@
           <w:szCs w:val="24"/>
         </w:rPr>
       </w:pPr>
+      <w:proofErr w:type="spellStart"/>
       <w:r>
         <w:rPr>
           <w:rFonts w:ascii="Consolas" w:hAnsi="Consolas" w:cstheme="minorHAnsi"/>
@@ -9811,6 +10240,7 @@
         </w:rPr>
         <w:t>pos</w:t>
       </w:r>
+      <w:proofErr w:type="spellEnd"/>
       <w:r>
         <w:rPr>
           <w:rFonts w:cstheme="minorHAnsi"/>
@@ -10065,6 +10495,7 @@
         </w:rPr>
         <w:t xml:space="preserve">Add the code below to </w:t>
       </w:r>
+      <w:proofErr w:type="spellStart"/>
       <w:r>
         <w:rPr>
           <w:b/>
@@ -10074,6 +10505,7 @@
         </w:rPr>
         <w:t>TransformMesh</w:t>
       </w:r>
+      <w:proofErr w:type="spellEnd"/>
       <w:r>
         <w:rPr>
           <w:sz w:val="24"/>
@@ -10148,6 +10580,7 @@
           <w:szCs w:val="24"/>
         </w:rPr>
       </w:pPr>
+      <w:proofErr w:type="spellStart"/>
       <w:r>
         <w:rPr>
           <w:b/>
@@ -10157,6 +10590,7 @@
         </w:rPr>
         <w:t>MeshManager</w:t>
       </w:r>
+      <w:proofErr w:type="spellEnd"/>
       <w:r>
         <w:rPr>
           <w:sz w:val="24"/>
@@ -10164,6 +10598,7 @@
         </w:rPr>
         <w:t xml:space="preserve"> has been added as a component script to the Sonic sprite game object, so we obtain a reference to it, which is stored in </w:t>
       </w:r>
+      <w:proofErr w:type="spellStart"/>
       <w:r>
         <w:rPr>
           <w:b/>
@@ -10173,6 +10608,7 @@
         </w:rPr>
         <w:t>meshManager</w:t>
       </w:r>
+      <w:proofErr w:type="spellEnd"/>
       <w:r>
         <w:rPr>
           <w:sz w:val="24"/>
@@ -10531,7 +10967,23 @@
           <w:sz w:val="24"/>
           <w:szCs w:val="24"/>
         </w:rPr>
-        <w:t xml:space="preserve">You’ll get a compilation error, because you haven’t written the </w:t>
+        <w:t xml:space="preserve">You’ll get a compilation </w:t>
+      </w:r>
+      <w:proofErr w:type="gramStart"/>
+      <w:r>
+        <w:rPr>
+          <w:sz w:val="24"/>
+          <w:szCs w:val="24"/>
+        </w:rPr>
+        <w:t>error, because</w:t>
+      </w:r>
+      <w:proofErr w:type="gramEnd"/>
+      <w:r>
+        <w:rPr>
+          <w:sz w:val="24"/>
+          <w:szCs w:val="24"/>
+        </w:rPr>
+        <w:t xml:space="preserve"> you haven’t written the </w:t>
       </w:r>
       <w:r>
         <w:rPr>
@@ -10933,7 +11385,23 @@
           <w:szCs w:val="24"/>
         </w:rPr>
         <w:lastRenderedPageBreak/>
-        <w:t xml:space="preserve">You have moved the sprite using a direct matrix multiplication! You didn’t use any built-in Unity API function calls, such as Transform.Translate(). </w:t>
+        <w:t xml:space="preserve">You have moved the sprite using a direct matrix multiplication! You didn’t use any built-in Unity API function calls, such as </w:t>
+      </w:r>
+      <w:proofErr w:type="spellStart"/>
+      <w:r>
+        <w:rPr>
+          <w:sz w:val="24"/>
+          <w:szCs w:val="24"/>
+        </w:rPr>
+        <w:t>Transform.Translate</w:t>
+      </w:r>
+      <w:proofErr w:type="spellEnd"/>
+      <w:r>
+        <w:rPr>
+          <w:sz w:val="24"/>
+          <w:szCs w:val="24"/>
+        </w:rPr>
+        <w:t xml:space="preserve">(). </w:t>
       </w:r>
     </w:p>
     <w:p>
@@ -11043,7 +11511,23 @@
           <w:sz w:val="24"/>
           <w:szCs w:val="24"/>
         </w:rPr>
-        <w:t>This is more tricky, and you’ll have to refer to the lecture slides.</w:t>
+        <w:t xml:space="preserve">This is </w:t>
+      </w:r>
+      <w:proofErr w:type="gramStart"/>
+      <w:r>
+        <w:rPr>
+          <w:sz w:val="24"/>
+          <w:szCs w:val="24"/>
+        </w:rPr>
+        <w:t>more tricky</w:t>
+      </w:r>
+      <w:proofErr w:type="gramEnd"/>
+      <w:r>
+        <w:rPr>
+          <w:sz w:val="24"/>
+          <w:szCs w:val="24"/>
+        </w:rPr>
+        <w:t>, and you’ll have to refer to the lecture slides.</w:t>
       </w:r>
     </w:p>
     <w:p>
@@ -11135,6 +11619,7 @@
           <w:szCs w:val="24"/>
         </w:rPr>
       </w:pPr>
+      <w:proofErr w:type="spellStart"/>
       <w:r>
         <w:rPr>
           <w:rFonts w:ascii="Consolas" w:hAnsi="Consolas" w:cs="Cascadia Mono"/>
@@ -11146,6 +11631,7 @@
         </w:rPr>
         <w:t>toOriginMatrix</w:t>
       </w:r>
+      <w:proofErr w:type="spellEnd"/>
     </w:p>
     <w:p>
       <w:pPr>
@@ -11163,6 +11649,7 @@
           <w:szCs w:val="24"/>
         </w:rPr>
       </w:pPr>
+      <w:proofErr w:type="spellStart"/>
       <w:r>
         <w:rPr>
           <w:rFonts w:ascii="Consolas" w:hAnsi="Consolas" w:cs="Cascadia Mono"/>
@@ -11174,6 +11661,7 @@
         </w:rPr>
         <w:t>toOriginMatrix</w:t>
       </w:r>
+      <w:proofErr w:type="spellEnd"/>
     </w:p>
     <w:p>
       <w:pPr>
@@ -11239,15 +11727,34 @@
           <w:sz w:val="24"/>
           <w:szCs w:val="24"/>
         </w:rPr>
-        <w:t>in reverse order</w:t>
-      </w:r>
-      <w:r>
-        <w:rPr>
-          <w:sz w:val="24"/>
-          <w:szCs w:val="24"/>
-        </w:rPr>
-        <w:t xml:space="preserve">, and stored in </w:t>
-      </w:r>
+        <w:t xml:space="preserve">in reverse </w:t>
+      </w:r>
+      <w:proofErr w:type="gramStart"/>
+      <w:r>
+        <w:rPr>
+          <w:i/>
+          <w:iCs/>
+          <w:sz w:val="24"/>
+          <w:szCs w:val="24"/>
+        </w:rPr>
+        <w:t>order</w:t>
+      </w:r>
+      <w:r>
+        <w:rPr>
+          <w:sz w:val="24"/>
+          <w:szCs w:val="24"/>
+        </w:rPr>
+        <w:t>, and</w:t>
+      </w:r>
+      <w:proofErr w:type="gramEnd"/>
+      <w:r>
+        <w:rPr>
+          <w:sz w:val="24"/>
+          <w:szCs w:val="24"/>
+        </w:rPr>
+        <w:t xml:space="preserve"> stored in </w:t>
+      </w:r>
+      <w:proofErr w:type="spellStart"/>
       <w:r>
         <w:rPr>
           <w:rFonts w:ascii="Consolas" w:hAnsi="Consolas" w:cs="Cascadia Mono"/>
@@ -11259,6 +11766,7 @@
         </w:rPr>
         <w:t>transformMatrix</w:t>
       </w:r>
+      <w:proofErr w:type="spellEnd"/>
       <w:r>
         <w:rPr>
           <w:sz w:val="24"/>
@@ -12050,6 +12558,7 @@
         </w:rPr>
         <w:t xml:space="preserve"> like </w:t>
       </w:r>
+      <w:proofErr w:type="spellStart"/>
       <w:r>
         <w:rPr>
           <w:b/>
@@ -12060,6 +12569,7 @@
         </w:rPr>
         <w:t>SetRotationMatrix</w:t>
       </w:r>
+      <w:proofErr w:type="spellEnd"/>
       <w:r>
         <w:rPr>
           <w:color w:val="000000" w:themeColor="text1"/>
@@ -12090,7 +12600,7 @@
           <w:sz w:val="24"/>
           <w:szCs w:val="24"/>
         </w:rPr>
-        <w:t xml:space="preserve"> don’t know what is </w:t>
+        <w:t xml:space="preserve"> don’t know what </w:t>
       </w:r>
       <w:r>
         <w:rPr>
@@ -12098,7 +12608,7 @@
           <w:sz w:val="24"/>
           <w:szCs w:val="24"/>
         </w:rPr>
-        <w:t>it,</w:t>
+        <w:t>it is</w:t>
       </w:r>
       <w:r>
         <w:rPr>
@@ -12106,7 +12616,25 @@
           <w:sz w:val="24"/>
           <w:szCs w:val="24"/>
         </w:rPr>
-        <w:t xml:space="preserve"> I have to implement</w:t>
+        <w:t xml:space="preserve"> I </w:t>
+      </w:r>
+      <w:proofErr w:type="gramStart"/>
+      <w:r>
+        <w:rPr>
+          <w:color w:val="000000" w:themeColor="text1"/>
+          <w:sz w:val="24"/>
+          <w:szCs w:val="24"/>
+        </w:rPr>
+        <w:t>have to</w:t>
+      </w:r>
+      <w:proofErr w:type="gramEnd"/>
+      <w:r>
+        <w:rPr>
+          <w:color w:val="000000" w:themeColor="text1"/>
+          <w:sz w:val="24"/>
+          <w:szCs w:val="24"/>
+        </w:rPr>
+        <w:t xml:space="preserve"> implement</w:t>
       </w:r>
       <w:r>
         <w:rPr>
@@ -12297,12 +12825,16 @@
         <w:ind w:left="644" w:right="237"/>
         <w:jc w:val="both"/>
         <w:rPr>
-          <w:sz w:val="24"/>
-          <w:szCs w:val="24"/>
-        </w:rPr>
-      </w:pPr>
-      <w:r>
-        <w:rPr>
+          <w:b/>
+          <w:bCs/>
+          <w:sz w:val="24"/>
+          <w:szCs w:val="24"/>
+        </w:rPr>
+      </w:pPr>
+      <w:r>
+        <w:rPr>
+          <w:b/>
+          <w:bCs/>
           <w:sz w:val="24"/>
           <w:szCs w:val="24"/>
         </w:rPr>
@@ -12675,8 +13207,17 @@
           <w:sz w:val="24"/>
           <w:szCs w:val="24"/>
         </w:rPr>
-        <w:t>What does homogenous coordinate translate objects</w:t>
-      </w:r>
+        <w:t xml:space="preserve">What does homogenous coordinate translate </w:t>
+      </w:r>
+      <w:proofErr w:type="gramStart"/>
+      <w:r>
+        <w:rPr>
+          <w:sz w:val="24"/>
+          <w:szCs w:val="24"/>
+        </w:rPr>
+        <w:t>objects</w:t>
+      </w:r>
+      <w:proofErr w:type="gramEnd"/>
     </w:p>
     <w:p>
       <w:pPr>
@@ -12858,8 +13399,17 @@
           <w:szCs w:val="24"/>
         </w:rPr>
         <w:tab/>
-        <w:t>Projective space is space where a 3D space is represented into a 2D space. This is</w:t>
-      </w:r>
+        <w:t xml:space="preserve">Projective space is space where a 3D space is represented into a 2D space. This </w:t>
+      </w:r>
+      <w:proofErr w:type="gramStart"/>
+      <w:r>
+        <w:rPr>
+          <w:sz w:val="24"/>
+          <w:szCs w:val="24"/>
+        </w:rPr>
+        <w:t>is</w:t>
+      </w:r>
+      <w:proofErr w:type="gramEnd"/>
     </w:p>
     <w:p>
       <w:pPr>
@@ -12876,7 +13426,22 @@
           <w:szCs w:val="24"/>
         </w:rPr>
         <w:tab/>
-        <w:t xml:space="preserve">similar to how our eyes work when looking at far away object. Where parallel line </w:t>
+      </w:r>
+      <w:proofErr w:type="gramStart"/>
+      <w:r>
+        <w:rPr>
+          <w:sz w:val="24"/>
+          <w:szCs w:val="24"/>
+        </w:rPr>
+        <w:t>similar to</w:t>
+      </w:r>
+      <w:proofErr w:type="gramEnd"/>
+      <w:r>
+        <w:rPr>
+          <w:sz w:val="24"/>
+          <w:szCs w:val="24"/>
+        </w:rPr>
+        <w:t xml:space="preserve"> how our eyes work when looking at far away object. Where parallel line </w:t>
       </w:r>
       <w:r>
         <w:rPr>
@@ -12991,7 +13556,27 @@
           <w:sz w:val="24"/>
           <w:szCs w:val="24"/>
         </w:rPr>
-        <w:t>You can see how the rail way track seem to converge in this photo because of projection.</w:t>
+        <w:t xml:space="preserve">You can see how the </w:t>
+      </w:r>
+      <w:proofErr w:type="gramStart"/>
+      <w:r>
+        <w:rPr>
+          <w:b/>
+          <w:bCs/>
+          <w:sz w:val="24"/>
+          <w:szCs w:val="24"/>
+        </w:rPr>
+        <w:t>rail way</w:t>
+      </w:r>
+      <w:proofErr w:type="gramEnd"/>
+      <w:r>
+        <w:rPr>
+          <w:b/>
+          <w:bCs/>
+          <w:sz w:val="24"/>
+          <w:szCs w:val="24"/>
+        </w:rPr>
+        <w:t xml:space="preserve"> track seem to converge in this photo because of projection.</w:t>
       </w:r>
     </w:p>
     <w:p>
@@ -13021,6 +13606,7 @@
         <w:tab/>
         <w:t xml:space="preserve">Homogenous coordinates are able to represent this two-space based on the </w:t>
       </w:r>
+      <w:proofErr w:type="gramStart"/>
       <w:r>
         <w:rPr>
           <w:b/>
@@ -13030,6 +13616,7 @@
         </w:rPr>
         <w:t>H</w:t>
       </w:r>
+      <w:proofErr w:type="gramEnd"/>
       <w:r>
         <w:rPr>
           <w:b/>
@@ -13073,7 +13660,23 @@
           <w:szCs w:val="24"/>
         </w:rPr>
         <w:tab/>
-        <w:t xml:space="preserve">a 2D plane because the H value give the information of the dept. That is why  </w:t>
+        <w:t xml:space="preserve">a 2D plane because the H value give the information of the dept. That is </w:t>
+      </w:r>
+      <w:proofErr w:type="gramStart"/>
+      <w:r>
+        <w:rPr>
+          <w:sz w:val="24"/>
+          <w:szCs w:val="24"/>
+        </w:rPr>
+        <w:t>why</w:t>
+      </w:r>
+      <w:proofErr w:type="gramEnd"/>
+      <w:r>
+        <w:rPr>
+          <w:sz w:val="24"/>
+          <w:szCs w:val="24"/>
+        </w:rPr>
+        <w:t xml:space="preserve">  </w:t>
       </w:r>
     </w:p>
     <w:p>
@@ -13429,6 +14032,7 @@
         </w:rPr>
         <w:tab/>
       </w:r>
+      <w:proofErr w:type="gramStart"/>
       <w:r>
         <w:rPr>
           <w:b/>
@@ -13445,7 +14049,17 @@
           <w:sz w:val="24"/>
           <w:szCs w:val="24"/>
         </w:rPr>
-        <w:t>re able to treat Euclidean and projection space equally”.</w:t>
+        <w:t>re able to</w:t>
+      </w:r>
+      <w:proofErr w:type="gramEnd"/>
+      <w:r>
+        <w:rPr>
+          <w:b/>
+          <w:bCs/>
+          <w:sz w:val="24"/>
+          <w:szCs w:val="24"/>
+        </w:rPr>
+        <w:t xml:space="preserve"> treat Euclidean and projection space equally”.</w:t>
       </w:r>
     </w:p>
     <w:p>
@@ -13470,7 +14084,23 @@
           <w:sz w:val="24"/>
           <w:szCs w:val="24"/>
         </w:rPr>
-        <w:t xml:space="preserve"> depending of the H value, it is able to represent the space as either projection or Euclidean space.</w:t>
+        <w:t xml:space="preserve"> depending </w:t>
+      </w:r>
+      <w:proofErr w:type="gramStart"/>
+      <w:r>
+        <w:rPr>
+          <w:sz w:val="24"/>
+          <w:szCs w:val="24"/>
+        </w:rPr>
+        <w:t>of</w:t>
+      </w:r>
+      <w:proofErr w:type="gramEnd"/>
+      <w:r>
+        <w:rPr>
+          <w:sz w:val="24"/>
+          <w:szCs w:val="24"/>
+        </w:rPr>
+        <w:t xml:space="preserve"> the H value, it is able to represent the space as either projection or Euclidean space.</w:t>
       </w:r>
     </w:p>
     <w:p>
@@ -13562,7 +14192,21 @@
           <w:rPr>
             <w:rStyle w:val="Hyperlink"/>
           </w:rPr>
-          <w:t>(1) ENB339 lecture 9: Image geometry and planar homography - YouTube</w:t>
+          <w:t xml:space="preserve">(1) ENB339 lecture 9: Image geometry and planar </w:t>
+        </w:r>
+        <w:proofErr w:type="spellStart"/>
+        <w:r>
+          <w:rPr>
+            <w:rStyle w:val="Hyperlink"/>
+          </w:rPr>
+          <w:t>homography</w:t>
+        </w:r>
+        <w:proofErr w:type="spellEnd"/>
+        <w:r>
+          <w:rPr>
+            <w:rStyle w:val="Hyperlink"/>
+          </w:rPr>
+          <w:t xml:space="preserve"> - YouTube</w:t>
         </w:r>
       </w:hyperlink>
       <w:r>
@@ -16595,7 +17239,7 @@
           <v:shape id="_x0000_i1027" type="#_x0000_t75" style="width:196.2pt;height:39pt">
             <v:imagedata r:id="rId27" o:title=""/>
           </v:shape>
-          <o:OLEObject Type="Embed" ProgID="Unknown" ShapeID="_x0000_i1027" DrawAspect="Content" ObjectID="_1763230254" r:id="rId28"/>
+          <o:OLEObject Type="Embed" ProgID="Unknown" ShapeID="_x0000_i1027" DrawAspect="Content" ObjectID="_1763316369" r:id="rId28"/>
         </w:object>
       </w:r>
     </w:p>

</xml_diff>